<commit_message>
Author         : Prateek Kapoor File Modified  : Batch Report-CL-B1-#402383.docx File Deleted   : Guidelines MASTER SHEET IMPORT.docx Description    : Guidelines are not updated as per the CRs implemented
</commit_message>
<xml_diff>
--- a/Requirements/Documents/Annexures and Certificates/Batch Report-CL-B1-#402383.docx
+++ b/Requirements/Documents/Annexures and Certificates/Batch Report-CL-B1-#402383.docx
@@ -1,6 +1,6 @@
 
 <file path=word/document.xml><?xml version="1.0" encoding="utf-8"?>
-<w:document xmlns:wpc="http://schemas.microsoft.com/office/word/2010/wordprocessingCanvas" xmlns:cx="http://schemas.microsoft.com/office/drawing/2014/chartex" xmlns:cx1="http://schemas.microsoft.com/office/drawing/2015/9/8/chartex" xmlns:cx2="http://schemas.microsoft.com/office/drawing/2015/10/21/chartex" xmlns:cx3="http://schemas.microsoft.com/office/drawing/2016/5/9/chartex" xmlns:cx4="http://schemas.microsoft.com/office/drawing/2016/5/10/chartex" xmlns:cx5="http://schemas.microsoft.com/office/drawing/2016/5/11/chartex" xmlns:mc="http://schemas.openxmlformats.org/markup-compatibility/2006" xmlns:o="urn:schemas-microsoft-com:office:office" xmlns:r="http://schemas.openxmlformats.org/officeDocument/2006/relationships" xmlns:m="http://schemas.openxmlformats.org/officeDocument/2006/math" xmlns:v="urn:schemas-microsoft-com:vml" xmlns:wp14="http://schemas.microsoft.com/office/word/2010/wordprocessingDrawing" xmlns:wp="http://schemas.openxmlformats.org/drawingml/2006/wordprocessingDrawing" xmlns:w10="urn:schemas-microsoft-com:office:word" xmlns:w="http://schemas.openxmlformats.org/wordprocessingml/2006/main" xmlns:w14="http://schemas.microsoft.com/office/word/2010/wordml" xmlns:w15="http://schemas.microsoft.com/office/word/2012/wordml" xmlns:w16se="http://schemas.microsoft.com/office/word/2015/wordml/symex" xmlns:wpg="http://schemas.microsoft.com/office/word/2010/wordprocessingGroup" xmlns:wpi="http://schemas.microsoft.com/office/word/2010/wordprocessingInk" xmlns:wne="http://schemas.microsoft.com/office/word/2006/wordml" xmlns:wps="http://schemas.microsoft.com/office/word/2010/wordprocessingShape" mc:Ignorable="w14 w15 w16se wp14">
+<w:document xmlns:wpc="http://schemas.microsoft.com/office/word/2010/wordprocessingCanvas" xmlns:cx="http://schemas.microsoft.com/office/drawing/2014/chartex" xmlns:cx1="http://schemas.microsoft.com/office/drawing/2015/9/8/chartex" xmlns:cx2="http://schemas.microsoft.com/office/drawing/2015/10/21/chartex" xmlns:cx3="http://schemas.microsoft.com/office/drawing/2016/5/9/chartex" xmlns:cx4="http://schemas.microsoft.com/office/drawing/2016/5/10/chartex" xmlns:cx5="http://schemas.microsoft.com/office/drawing/2016/5/11/chartex" xmlns:cx6="http://schemas.microsoft.com/office/drawing/2016/5/12/chartex" xmlns:cx7="http://schemas.microsoft.com/office/drawing/2016/5/13/chartex" xmlns:cx8="http://schemas.microsoft.com/office/drawing/2016/5/14/chartex" xmlns:mc="http://schemas.openxmlformats.org/markup-compatibility/2006" xmlns:aink="http://schemas.microsoft.com/office/drawing/2016/ink" xmlns:am3d="http://schemas.microsoft.com/office/drawing/2017/model3d" xmlns:o="urn:schemas-microsoft-com:office:office" xmlns:r="http://schemas.openxmlformats.org/officeDocument/2006/relationships" xmlns:m="http://schemas.openxmlformats.org/officeDocument/2006/math" xmlns:v="urn:schemas-microsoft-com:vml" xmlns:wp14="http://schemas.microsoft.com/office/word/2010/wordprocessingDrawing" xmlns:wp="http://schemas.openxmlformats.org/drawingml/2006/wordprocessingDrawing" xmlns:w10="urn:schemas-microsoft-com:office:word" xmlns:w="http://schemas.openxmlformats.org/wordprocessingml/2006/main" xmlns:w14="http://schemas.microsoft.com/office/word/2010/wordml" xmlns:w15="http://schemas.microsoft.com/office/word/2012/wordml" xmlns:w16cid="http://schemas.microsoft.com/office/word/2016/wordml/cid" xmlns:w16se="http://schemas.microsoft.com/office/word/2015/wordml/symex" xmlns:wpg="http://schemas.microsoft.com/office/word/2010/wordprocessingGroup" xmlns:wpi="http://schemas.microsoft.com/office/word/2010/wordprocessingInk" xmlns:wne="http://schemas.microsoft.com/office/word/2006/wordml" xmlns:wps="http://schemas.microsoft.com/office/word/2010/wordprocessingShape" mc:Ignorable="w14 w15 w16se w16cid wp14">
   <w:body>
     <w:p>
       <w:pPr>
@@ -24,7 +24,7 @@
           <w:lang w:val="en-IN" w:eastAsia="en-IN"/>
         </w:rPr>
         <w:drawing>
-          <wp:anchor distT="0" distB="0" distL="114300" distR="114300" simplePos="0" relativeHeight="251659264" behindDoc="0" locked="0" layoutInCell="1" allowOverlap="1" wp14:anchorId="00B6E368" wp14:editId="033EBEB0">
+          <wp:anchor distT="0" distB="0" distL="114300" distR="114300" simplePos="0" relativeHeight="251659264" behindDoc="0" locked="0" layoutInCell="1" allowOverlap="1" wp14:anchorId="6CC180C6" wp14:editId="567628D6">
             <wp:simplePos x="0" y="0"/>
             <wp:positionH relativeFrom="margin">
               <wp:posOffset>-337185</wp:posOffset>
@@ -96,7 +96,7 @@
           <w:lang w:val="en-IN" w:eastAsia="en-IN"/>
         </w:rPr>
         <w:drawing>
-          <wp:inline distT="0" distB="0" distL="0" distR="0" wp14:anchorId="06CCDC9C" wp14:editId="7C380A56">
+          <wp:inline distT="0" distB="0" distL="0" distR="0" wp14:anchorId="0E096BCB" wp14:editId="1A78FA41">
             <wp:extent cx="791308" cy="921524"/>
             <wp:effectExtent l="0" t="0" r="8890" b="0"/>
             <wp:docPr id="8" name="Picture 8" descr="Image result for nskfdc logo"/>
@@ -274,8 +274,9 @@
           <w:szCs w:val="36"/>
           <w:lang w:val="en-US" w:bidi="ar-SA"/>
         </w:rPr>
-        <w:t xml:space="preserve">of Safai Karamcharis under RPL </w:t>
+        <w:t xml:space="preserve">of </w:t>
       </w:r>
+      <w:proofErr w:type="spellStart"/>
       <w:r>
         <w:rPr>
           <w:rFonts w:eastAsiaTheme="majorEastAsia" w:cstheme="minorHAnsi"/>
@@ -286,8 +287,9 @@
           <w:szCs w:val="36"/>
           <w:lang w:val="en-US" w:bidi="ar-SA"/>
         </w:rPr>
-        <w:t>Programme</w:t>
+        <w:t>Safai</w:t>
       </w:r>
+      <w:proofErr w:type="spellEnd"/>
       <w:r>
         <w:rPr>
           <w:rFonts w:eastAsiaTheme="majorEastAsia" w:cstheme="minorHAnsi"/>
@@ -300,6 +302,58 @@
         </w:rPr>
         <w:t xml:space="preserve"> </w:t>
       </w:r>
+      <w:proofErr w:type="spellStart"/>
+      <w:r>
+        <w:rPr>
+          <w:rFonts w:eastAsiaTheme="majorEastAsia" w:cstheme="minorHAnsi"/>
+          <w:color w:val="00B050"/>
+          <w:spacing w:val="-10"/>
+          <w:kern w:val="28"/>
+          <w:sz w:val="36"/>
+          <w:szCs w:val="36"/>
+          <w:lang w:val="en-US" w:bidi="ar-SA"/>
+        </w:rPr>
+        <w:t>Karamcharis</w:t>
+      </w:r>
+      <w:proofErr w:type="spellEnd"/>
+      <w:r>
+        <w:rPr>
+          <w:rFonts w:eastAsiaTheme="majorEastAsia" w:cstheme="minorHAnsi"/>
+          <w:color w:val="00B050"/>
+          <w:spacing w:val="-10"/>
+          <w:kern w:val="28"/>
+          <w:sz w:val="36"/>
+          <w:szCs w:val="36"/>
+          <w:lang w:val="en-US" w:bidi="ar-SA"/>
+        </w:rPr>
+        <w:t xml:space="preserve"> under RPL </w:t>
+      </w:r>
+      <w:proofErr w:type="spellStart"/>
+      <w:r>
+        <w:rPr>
+          <w:rFonts w:eastAsiaTheme="majorEastAsia" w:cstheme="minorHAnsi"/>
+          <w:color w:val="00B050"/>
+          <w:spacing w:val="-10"/>
+          <w:kern w:val="28"/>
+          <w:sz w:val="36"/>
+          <w:szCs w:val="36"/>
+          <w:lang w:val="en-US" w:bidi="ar-SA"/>
+        </w:rPr>
+        <w:t>Programme</w:t>
+      </w:r>
+      <w:proofErr w:type="spellEnd"/>
+      <w:r>
+        <w:rPr>
+          <w:rFonts w:eastAsiaTheme="majorEastAsia" w:cstheme="minorHAnsi"/>
+          <w:color w:val="00B050"/>
+          <w:spacing w:val="-10"/>
+          <w:kern w:val="28"/>
+          <w:sz w:val="36"/>
+          <w:szCs w:val="36"/>
+          <w:lang w:val="en-US" w:bidi="ar-SA"/>
+        </w:rPr>
+        <w:t xml:space="preserve"> </w:t>
+      </w:r>
       <w:r>
         <w:rPr>
           <w:rFonts w:cstheme="minorHAnsi"/>
@@ -327,7 +381,47 @@
           <w:sz w:val="32"/>
           <w:szCs w:val="32"/>
         </w:rPr>
-        <w:t xml:space="preserve"> National Safai Karamcharis Finance and Development Corporation</w:t>
+        <w:t xml:space="preserve"> National </w:t>
+      </w:r>
+      <w:proofErr w:type="spellStart"/>
+      <w:r>
+        <w:rPr>
+          <w:rFonts w:cstheme="minorHAnsi"/>
+          <w:color w:val="00B050"/>
+          <w:sz w:val="32"/>
+          <w:szCs w:val="32"/>
+        </w:rPr>
+        <w:t>Safai</w:t>
+      </w:r>
+      <w:proofErr w:type="spellEnd"/>
+      <w:r>
+        <w:rPr>
+          <w:rFonts w:cstheme="minorHAnsi"/>
+          <w:color w:val="00B050"/>
+          <w:sz w:val="32"/>
+          <w:szCs w:val="32"/>
+        </w:rPr>
+        <w:t xml:space="preserve"> </w:t>
+      </w:r>
+      <w:proofErr w:type="spellStart"/>
+      <w:r>
+        <w:rPr>
+          <w:rFonts w:cstheme="minorHAnsi"/>
+          <w:color w:val="00B050"/>
+          <w:sz w:val="32"/>
+          <w:szCs w:val="32"/>
+        </w:rPr>
+        <w:t>Karamcharis</w:t>
+      </w:r>
+      <w:proofErr w:type="spellEnd"/>
+      <w:r>
+        <w:rPr>
+          <w:rFonts w:cstheme="minorHAnsi"/>
+          <w:color w:val="00B050"/>
+          <w:sz w:val="32"/>
+          <w:szCs w:val="32"/>
+        </w:rPr>
+        <w:t xml:space="preserve"> Finance and Development Corporation</w:t>
       </w:r>
     </w:p>
     <w:tbl>
@@ -392,13 +486,41 @@
                 <w:szCs w:val="24"/>
               </w:rPr>
             </w:pPr>
+            <w:proofErr w:type="spellStart"/>
             <w:r>
               <w:rPr>
                 <w:rFonts w:cs="Calibri-Bold"/>
                 <w:sz w:val="24"/>
                 <w:szCs w:val="24"/>
               </w:rPr>
-              <w:t>Safai Karamchari (SGJ/Q6102)</w:t>
+              <w:t>Safai</w:t>
+            </w:r>
+            <w:proofErr w:type="spellEnd"/>
+            <w:r>
+              <w:rPr>
+                <w:rFonts w:cs="Calibri-Bold"/>
+                <w:sz w:val="24"/>
+                <w:szCs w:val="24"/>
+              </w:rPr>
+              <w:t xml:space="preserve"> </w:t>
+            </w:r>
+            <w:proofErr w:type="spellStart"/>
+            <w:r>
+              <w:rPr>
+                <w:rFonts w:cs="Calibri-Bold"/>
+                <w:sz w:val="24"/>
+                <w:szCs w:val="24"/>
+              </w:rPr>
+              <w:t>Karamchari</w:t>
+            </w:r>
+            <w:proofErr w:type="spellEnd"/>
+            <w:r>
+              <w:rPr>
+                <w:rFonts w:cs="Calibri-Bold"/>
+                <w:sz w:val="24"/>
+                <w:szCs w:val="24"/>
+              </w:rPr>
+              <w:t xml:space="preserve"> (SGJ/Q6102)</w:t>
             </w:r>
           </w:p>
         </w:tc>
@@ -482,7 +604,27 @@
                 <w:sz w:val="24"/>
                 <w:szCs w:val="24"/>
               </w:rPr>
-              <w:t xml:space="preserve">Classroom Training (T)  : 17 hours </w:t>
+              <w:t>Classroom Training (</w:t>
+            </w:r>
+            <w:proofErr w:type="gramStart"/>
+            <w:r>
+              <w:rPr>
+                <w:rFonts w:ascii="Calibri" w:hAnsi="Calibri" w:cs="Calibri"/>
+                <w:color w:val="000000"/>
+                <w:sz w:val="24"/>
+                <w:szCs w:val="24"/>
+              </w:rPr>
+              <w:t>T)  :</w:t>
+            </w:r>
+            <w:proofErr w:type="gramEnd"/>
+            <w:r>
+              <w:rPr>
+                <w:rFonts w:ascii="Calibri" w:hAnsi="Calibri" w:cs="Calibri"/>
+                <w:color w:val="000000"/>
+                <w:sz w:val="24"/>
+                <w:szCs w:val="24"/>
+              </w:rPr>
+              <w:t xml:space="preserve"> 17 hours </w:t>
             </w:r>
           </w:p>
           <w:p>
@@ -504,7 +646,27 @@
                 <w:sz w:val="24"/>
                 <w:szCs w:val="24"/>
               </w:rPr>
-              <w:t>Hands-on Training   (P) : 16 hours</w:t>
+              <w:t>Hands-on Training</w:t>
+            </w:r>
+            <w:proofErr w:type="gramStart"/>
+            <w:r>
+              <w:rPr>
+                <w:rFonts w:ascii="Calibri" w:hAnsi="Calibri" w:cs="Calibri"/>
+                <w:color w:val="000000"/>
+                <w:sz w:val="24"/>
+                <w:szCs w:val="24"/>
+              </w:rPr>
+              <w:t xml:space="preserve">   (</w:t>
+            </w:r>
+            <w:proofErr w:type="gramEnd"/>
+            <w:r>
+              <w:rPr>
+                <w:rFonts w:ascii="Calibri" w:hAnsi="Calibri" w:cs="Calibri"/>
+                <w:color w:val="000000"/>
+                <w:sz w:val="24"/>
+                <w:szCs w:val="24"/>
+              </w:rPr>
+              <w:t>P) : 16 hours</w:t>
             </w:r>
           </w:p>
           <w:p>
@@ -526,7 +688,27 @@
                 <w:sz w:val="24"/>
                 <w:szCs w:val="24"/>
               </w:rPr>
-              <w:t>Assessment                     :   2 hours</w:t>
+              <w:t xml:space="preserve">Assessment                   </w:t>
+            </w:r>
+            <w:proofErr w:type="gramStart"/>
+            <w:r>
+              <w:rPr>
+                <w:rFonts w:ascii="Calibri" w:hAnsi="Calibri" w:cs="Calibri"/>
+                <w:color w:val="000000"/>
+                <w:sz w:val="24"/>
+                <w:szCs w:val="24"/>
+              </w:rPr>
+              <w:t xml:space="preserve">  :</w:t>
+            </w:r>
+            <w:proofErr w:type="gramEnd"/>
+            <w:r>
+              <w:rPr>
+                <w:rFonts w:ascii="Calibri" w:hAnsi="Calibri" w:cs="Calibri"/>
+                <w:color w:val="000000"/>
+                <w:sz w:val="24"/>
+                <w:szCs w:val="24"/>
+              </w:rPr>
+              <w:t xml:space="preserve">   2 hours</w:t>
             </w:r>
             <w:r>
               <w:rPr>
@@ -1323,141 +1505,139 @@
               </w:rPr>
               <w:t xml:space="preserve">Date of </w:t>
             </w:r>
+            <w:proofErr w:type="gramStart"/>
             <w:r>
               <w:rPr>
                 <w:sz w:val="28"/>
                 <w:szCs w:val="28"/>
                 <w:lang w:val="en-US" w:bidi="ar-SA"/>
               </w:rPr>
-              <w:t xml:space="preserve">End  of </w:t>
-            </w:r>
+              <w:t>End  of</w:t>
+            </w:r>
+            <w:proofErr w:type="gramEnd"/>
             <w:r>
               <w:rPr>
                 <w:sz w:val="28"/>
                 <w:szCs w:val="28"/>
                 <w:lang w:val="en-US" w:bidi="ar-SA"/>
               </w:rPr>
-              <w:t>Training</w:t>
-            </w:r>
-          </w:p>
-        </w:tc>
-        <w:tc>
-          <w:tcPr>
-            <w:tcW w:w="2613" w:type="dxa"/>
-          </w:tcPr>
-          <w:p>
-            <w:pPr>
+              <w:t xml:space="preserve"> </w:t>
+            </w:r>
+            <w:r>
               <w:rPr>
                 <w:sz w:val="28"/>
                 <w:szCs w:val="28"/>
                 <w:lang w:val="en-US" w:bidi="ar-SA"/>
               </w:rPr>
-            </w:pPr>
-            <w:r>
+              <w:t>Training</w:t>
+            </w:r>
+          </w:p>
+        </w:tc>
+        <w:tc>
+          <w:tcPr>
+            <w:tcW w:w="2613" w:type="dxa"/>
+          </w:tcPr>
+          <w:p>
+            <w:pPr>
               <w:rPr>
                 <w:sz w:val="28"/>
                 <w:szCs w:val="28"/>
                 <w:lang w:val="en-US" w:bidi="ar-SA"/>
               </w:rPr>
-              <w:t>08/05/2018</w:t>
-            </w:r>
-          </w:p>
-        </w:tc>
-      </w:tr>
-      <w:tr>
-        <w:tc>
-          <w:tcPr>
-            <w:tcW w:w="959" w:type="dxa"/>
-          </w:tcPr>
-          <w:p>
-            <w:pPr>
+            </w:pPr>
+            <w:r>
               <w:rPr>
                 <w:sz w:val="28"/>
                 <w:szCs w:val="28"/>
                 <w:lang w:val="en-US" w:bidi="ar-SA"/>
               </w:rPr>
-            </w:pPr>
-            <w:r>
+              <w:t>08/05/2018</w:t>
+            </w:r>
+          </w:p>
+        </w:tc>
+      </w:tr>
+      <w:tr>
+        <w:tc>
+          <w:tcPr>
+            <w:tcW w:w="959" w:type="dxa"/>
+          </w:tcPr>
+          <w:p>
+            <w:pPr>
               <w:rPr>
                 <w:sz w:val="28"/>
                 <w:szCs w:val="28"/>
                 <w:lang w:val="en-US" w:bidi="ar-SA"/>
               </w:rPr>
-              <w:t>4</w:t>
-            </w:r>
-          </w:p>
-        </w:tc>
-        <w:tc>
-          <w:tcPr>
-            <w:tcW w:w="5670" w:type="dxa"/>
-          </w:tcPr>
-          <w:p>
-            <w:pPr>
+            </w:pPr>
+            <w:r>
               <w:rPr>
                 <w:sz w:val="28"/>
                 <w:szCs w:val="28"/>
                 <w:lang w:val="en-US" w:bidi="ar-SA"/>
               </w:rPr>
-            </w:pPr>
-            <w:r>
+              <w:t>4</w:t>
+            </w:r>
+          </w:p>
+        </w:tc>
+        <w:tc>
+          <w:tcPr>
+            <w:tcW w:w="5670" w:type="dxa"/>
+          </w:tcPr>
+          <w:p>
+            <w:pPr>
               <w:rPr>
                 <w:sz w:val="28"/>
                 <w:szCs w:val="28"/>
                 <w:lang w:val="en-US" w:bidi="ar-SA"/>
               </w:rPr>
-              <w:t>Training Partner</w:t>
-            </w:r>
-          </w:p>
-        </w:tc>
-        <w:tc>
-          <w:tcPr>
-            <w:tcW w:w="2613" w:type="dxa"/>
-          </w:tcPr>
-          <w:p>
-            <w:pPr>
+            </w:pPr>
+            <w:r>
               <w:rPr>
                 <w:sz w:val="28"/>
                 <w:szCs w:val="28"/>
                 <w:lang w:val="en-US" w:bidi="ar-SA"/>
               </w:rPr>
-            </w:pPr>
-            <w:r>
+              <w:t>Training Partner</w:t>
+            </w:r>
+          </w:p>
+        </w:tc>
+        <w:tc>
+          <w:tcPr>
+            <w:tcW w:w="2613" w:type="dxa"/>
+          </w:tcPr>
+          <w:p>
+            <w:pPr>
               <w:rPr>
                 <w:sz w:val="28"/>
                 <w:szCs w:val="28"/>
                 <w:lang w:val="en-US" w:bidi="ar-SA"/>
               </w:rPr>
-              <w:t>Kaercher Cleaning Systems Pvt. Ltd</w:t>
-            </w:r>
-          </w:p>
-        </w:tc>
-      </w:tr>
-      <w:tr>
-        <w:tc>
-          <w:tcPr>
-            <w:tcW w:w="959" w:type="dxa"/>
-          </w:tcPr>
-          <w:p>
-            <w:pPr>
+            </w:pPr>
+            <w:proofErr w:type="spellStart"/>
+            <w:r>
               <w:rPr>
                 <w:sz w:val="28"/>
                 <w:szCs w:val="28"/>
                 <w:lang w:val="en-US" w:bidi="ar-SA"/>
               </w:rPr>
-            </w:pPr>
+              <w:t>Kaercher</w:t>
+            </w:r>
+            <w:proofErr w:type="spellEnd"/>
             <w:r>
               <w:rPr>
                 <w:sz w:val="28"/>
                 <w:szCs w:val="28"/>
                 <w:lang w:val="en-US" w:bidi="ar-SA"/>
               </w:rPr>
-              <w:t>5</w:t>
-            </w:r>
-          </w:p>
-        </w:tc>
-        <w:tc>
-          <w:tcPr>
-            <w:tcW w:w="5670" w:type="dxa"/>
+              <w:t xml:space="preserve"> Cleaning Systems Pvt. Ltd</w:t>
+            </w:r>
+          </w:p>
+        </w:tc>
+      </w:tr>
+      <w:tr>
+        <w:tc>
+          <w:tcPr>
+            <w:tcW w:w="959" w:type="dxa"/>
           </w:tcPr>
           <w:p>
             <w:pPr>
@@ -1473,342 +1653,338 @@
                 <w:szCs w:val="28"/>
                 <w:lang w:val="en-US" w:bidi="ar-SA"/>
               </w:rPr>
-              <w:t xml:space="preserve">Principal </w:t>
-            </w:r>
-            <w:r>
+              <w:t>5</w:t>
+            </w:r>
+          </w:p>
+        </w:tc>
+        <w:tc>
+          <w:tcPr>
+            <w:tcW w:w="5670" w:type="dxa"/>
+          </w:tcPr>
+          <w:p>
+            <w:pPr>
               <w:rPr>
                 <w:sz w:val="28"/>
                 <w:szCs w:val="28"/>
                 <w:lang w:val="en-US" w:bidi="ar-SA"/>
               </w:rPr>
-              <w:t>Trainer  (SCGJ Certified</w:t>
-            </w:r>
+            </w:pPr>
             <w:r>
               <w:rPr>
                 <w:sz w:val="28"/>
                 <w:szCs w:val="28"/>
                 <w:lang w:val="en-US" w:bidi="ar-SA"/>
               </w:rPr>
-              <w:t>)</w:t>
-            </w:r>
-          </w:p>
-        </w:tc>
-        <w:tc>
-          <w:tcPr>
-            <w:tcW w:w="2613" w:type="dxa"/>
-          </w:tcPr>
-          <w:p>
-            <w:pPr>
+              <w:t xml:space="preserve">Principal </w:t>
+            </w:r>
+            <w:proofErr w:type="gramStart"/>
+            <w:r>
               <w:rPr>
                 <w:sz w:val="28"/>
                 <w:szCs w:val="28"/>
                 <w:lang w:val="en-US" w:bidi="ar-SA"/>
               </w:rPr>
-            </w:pPr>
+              <w:t>Trainer  (</w:t>
+            </w:r>
+            <w:proofErr w:type="gramEnd"/>
             <w:r>
               <w:rPr>
                 <w:sz w:val="28"/>
                 <w:szCs w:val="28"/>
                 <w:lang w:val="en-US" w:bidi="ar-SA"/>
               </w:rPr>
-              <w:t>Tushar Gupta</w:t>
-            </w:r>
-          </w:p>
-        </w:tc>
-      </w:tr>
-      <w:tr>
-        <w:tc>
-          <w:tcPr>
-            <w:tcW w:w="959" w:type="dxa"/>
-          </w:tcPr>
-          <w:p>
-            <w:pPr>
+              <w:t>SCGJ Certified</w:t>
+            </w:r>
+            <w:r>
               <w:rPr>
                 <w:sz w:val="28"/>
                 <w:szCs w:val="28"/>
                 <w:lang w:val="en-US" w:bidi="ar-SA"/>
               </w:rPr>
-            </w:pPr>
-            <w:r>
+              <w:t>)</w:t>
+            </w:r>
+          </w:p>
+        </w:tc>
+        <w:tc>
+          <w:tcPr>
+            <w:tcW w:w="2613" w:type="dxa"/>
+          </w:tcPr>
+          <w:p>
+            <w:pPr>
               <w:rPr>
                 <w:sz w:val="28"/>
                 <w:szCs w:val="28"/>
                 <w:lang w:val="en-US" w:bidi="ar-SA"/>
               </w:rPr>
-              <w:t>6</w:t>
-            </w:r>
-          </w:p>
-        </w:tc>
-        <w:tc>
-          <w:tcPr>
-            <w:tcW w:w="5670" w:type="dxa"/>
-          </w:tcPr>
-          <w:p>
-            <w:pPr>
+            </w:pPr>
+            <w:r>
               <w:rPr>
                 <w:sz w:val="28"/>
                 <w:szCs w:val="28"/>
                 <w:lang w:val="en-US" w:bidi="ar-SA"/>
               </w:rPr>
-            </w:pPr>
-            <w:r>
+              <w:t>Tushar Gupta</w:t>
+            </w:r>
+          </w:p>
+        </w:tc>
+      </w:tr>
+      <w:tr>
+        <w:tc>
+          <w:tcPr>
+            <w:tcW w:w="959" w:type="dxa"/>
+          </w:tcPr>
+          <w:p>
+            <w:pPr>
               <w:rPr>
                 <w:sz w:val="28"/>
                 <w:szCs w:val="28"/>
                 <w:lang w:val="en-US" w:bidi="ar-SA"/>
               </w:rPr>
-              <w:t>Number of Candidates Registered</w:t>
-            </w:r>
-          </w:p>
-        </w:tc>
-        <w:tc>
-          <w:tcPr>
-            <w:tcW w:w="2613" w:type="dxa"/>
-          </w:tcPr>
-          <w:p>
-            <w:pPr>
+            </w:pPr>
+            <w:r>
               <w:rPr>
                 <w:sz w:val="28"/>
                 <w:szCs w:val="28"/>
                 <w:lang w:val="en-US" w:bidi="ar-SA"/>
               </w:rPr>
-            </w:pPr>
-            <w:r>
+              <w:t>6</w:t>
+            </w:r>
+          </w:p>
+        </w:tc>
+        <w:tc>
+          <w:tcPr>
+            <w:tcW w:w="5670" w:type="dxa"/>
+          </w:tcPr>
+          <w:p>
+            <w:pPr>
               <w:rPr>
                 <w:sz w:val="28"/>
                 <w:szCs w:val="28"/>
                 <w:lang w:val="en-US" w:bidi="ar-SA"/>
               </w:rPr>
-              <w:t>49</w:t>
-            </w:r>
-          </w:p>
-        </w:tc>
-      </w:tr>
-      <w:tr>
-        <w:tc>
-          <w:tcPr>
-            <w:tcW w:w="959" w:type="dxa"/>
-          </w:tcPr>
-          <w:p>
-            <w:pPr>
+            </w:pPr>
+            <w:r>
               <w:rPr>
                 <w:sz w:val="28"/>
                 <w:szCs w:val="28"/>
                 <w:lang w:val="en-US" w:bidi="ar-SA"/>
               </w:rPr>
-            </w:pPr>
-            <w:r>
+              <w:t>Number of Candidates Registered</w:t>
+            </w:r>
+          </w:p>
+        </w:tc>
+        <w:tc>
+          <w:tcPr>
+            <w:tcW w:w="2613" w:type="dxa"/>
+          </w:tcPr>
+          <w:p>
+            <w:pPr>
               <w:rPr>
                 <w:sz w:val="28"/>
                 <w:szCs w:val="28"/>
                 <w:lang w:val="en-US" w:bidi="ar-SA"/>
               </w:rPr>
-              <w:t>7</w:t>
-            </w:r>
-          </w:p>
-        </w:tc>
-        <w:tc>
-          <w:tcPr>
-            <w:tcW w:w="5670" w:type="dxa"/>
-          </w:tcPr>
-          <w:p>
+            </w:pPr>
             <w:r>
               <w:rPr>
                 <w:sz w:val="28"/>
                 <w:szCs w:val="28"/>
                 <w:lang w:val="en-US" w:bidi="ar-SA"/>
               </w:rPr>
-              <w:t xml:space="preserve">Number of Candidates </w:t>
-            </w:r>
-            <w:r>
+              <w:t>49</w:t>
+            </w:r>
+          </w:p>
+        </w:tc>
+      </w:tr>
+      <w:tr>
+        <w:tc>
+          <w:tcPr>
+            <w:tcW w:w="959" w:type="dxa"/>
+          </w:tcPr>
+          <w:p>
+            <w:pPr>
               <w:rPr>
                 <w:sz w:val="28"/>
                 <w:szCs w:val="28"/>
                 <w:lang w:val="en-US" w:bidi="ar-SA"/>
               </w:rPr>
-              <w:t>Assessed</w:t>
-            </w:r>
-          </w:p>
-        </w:tc>
-        <w:tc>
-          <w:tcPr>
-            <w:tcW w:w="2613" w:type="dxa"/>
-          </w:tcPr>
-          <w:p>
-            <w:pPr>
+            </w:pPr>
+            <w:r>
               <w:rPr>
                 <w:sz w:val="28"/>
                 <w:szCs w:val="28"/>
                 <w:lang w:val="en-US" w:bidi="ar-SA"/>
               </w:rPr>
-            </w:pPr>
+              <w:t>7</w:t>
+            </w:r>
+          </w:p>
+        </w:tc>
+        <w:tc>
+          <w:tcPr>
+            <w:tcW w:w="5670" w:type="dxa"/>
+          </w:tcPr>
+          <w:p>
             <w:r>
               <w:rPr>
                 <w:sz w:val="28"/>
                 <w:szCs w:val="28"/>
                 <w:lang w:val="en-US" w:bidi="ar-SA"/>
               </w:rPr>
-              <w:t>38</w:t>
-            </w:r>
-          </w:p>
-        </w:tc>
-      </w:tr>
-      <w:tr>
-        <w:tc>
-          <w:tcPr>
-            <w:tcW w:w="959" w:type="dxa"/>
-          </w:tcPr>
-          <w:p>
-            <w:pPr>
+              <w:t xml:space="preserve">Number of Candidates </w:t>
+            </w:r>
+            <w:r>
               <w:rPr>
                 <w:sz w:val="28"/>
                 <w:szCs w:val="28"/>
                 <w:lang w:val="en-US" w:bidi="ar-SA"/>
               </w:rPr>
-            </w:pPr>
-            <w:r>
+              <w:t>Assessed</w:t>
+            </w:r>
+          </w:p>
+        </w:tc>
+        <w:tc>
+          <w:tcPr>
+            <w:tcW w:w="2613" w:type="dxa"/>
+          </w:tcPr>
+          <w:p>
+            <w:pPr>
               <w:rPr>
                 <w:sz w:val="28"/>
                 <w:szCs w:val="28"/>
                 <w:lang w:val="en-US" w:bidi="ar-SA"/>
               </w:rPr>
-              <w:t>8</w:t>
-            </w:r>
-          </w:p>
-        </w:tc>
-        <w:tc>
-          <w:tcPr>
-            <w:tcW w:w="5670" w:type="dxa"/>
-          </w:tcPr>
-          <w:p>
+            </w:pPr>
             <w:r>
               <w:rPr>
                 <w:sz w:val="28"/>
                 <w:szCs w:val="28"/>
                 <w:lang w:val="en-US" w:bidi="ar-SA"/>
               </w:rPr>
-              <w:t>Number of Candidates</w:t>
-            </w:r>
-            <w:r>
+              <w:t>38</w:t>
+            </w:r>
+          </w:p>
+        </w:tc>
+      </w:tr>
+      <w:tr>
+        <w:tc>
+          <w:tcPr>
+            <w:tcW w:w="959" w:type="dxa"/>
+          </w:tcPr>
+          <w:p>
+            <w:pPr>
               <w:rPr>
                 <w:sz w:val="28"/>
                 <w:szCs w:val="28"/>
                 <w:lang w:val="en-US" w:bidi="ar-SA"/>
               </w:rPr>
-              <w:t xml:space="preserve"> Passed  (list Enclosed)</w:t>
-            </w:r>
-          </w:p>
-        </w:tc>
-        <w:tc>
-          <w:tcPr>
-            <w:tcW w:w="2613" w:type="dxa"/>
-          </w:tcPr>
-          <w:p>
-            <w:pPr>
+            </w:pPr>
+            <w:r>
               <w:rPr>
                 <w:sz w:val="28"/>
                 <w:szCs w:val="28"/>
                 <w:lang w:val="en-US" w:bidi="ar-SA"/>
               </w:rPr>
-            </w:pPr>
+              <w:t>8</w:t>
+            </w:r>
+          </w:p>
+        </w:tc>
+        <w:tc>
+          <w:tcPr>
+            <w:tcW w:w="5670" w:type="dxa"/>
+          </w:tcPr>
+          <w:p>
             <w:r>
               <w:rPr>
                 <w:sz w:val="28"/>
                 <w:szCs w:val="28"/>
                 <w:lang w:val="en-US" w:bidi="ar-SA"/>
               </w:rPr>
-              <w:t>38</w:t>
-            </w:r>
-          </w:p>
-        </w:tc>
-      </w:tr>
-      <w:tr>
-        <w:tc>
-          <w:tcPr>
-            <w:tcW w:w="959" w:type="dxa"/>
-          </w:tcPr>
-          <w:p>
-            <w:pPr>
+              <w:t>Number of Candidates</w:t>
+            </w:r>
+            <w:r>
               <w:rPr>
                 <w:sz w:val="28"/>
                 <w:szCs w:val="28"/>
                 <w:lang w:val="en-US" w:bidi="ar-SA"/>
               </w:rPr>
-            </w:pPr>
+              <w:t xml:space="preserve"> Passed</w:t>
+            </w:r>
+            <w:bookmarkStart w:id="0" w:name="_GoBack"/>
+            <w:bookmarkEnd w:id="0"/>
             <w:r>
               <w:rPr>
                 <w:sz w:val="28"/>
                 <w:szCs w:val="28"/>
                 <w:lang w:val="en-US" w:bidi="ar-SA"/>
               </w:rPr>
-              <w:t>9</w:t>
-            </w:r>
-          </w:p>
-        </w:tc>
-        <w:tc>
-          <w:tcPr>
-            <w:tcW w:w="5670" w:type="dxa"/>
-          </w:tcPr>
-          <w:p>
-            <w:r>
+              <w:t>(list Enclosed)</w:t>
+            </w:r>
+          </w:p>
+        </w:tc>
+        <w:tc>
+          <w:tcPr>
+            <w:tcW w:w="2613" w:type="dxa"/>
+          </w:tcPr>
+          <w:p>
+            <w:pPr>
               <w:rPr>
                 <w:sz w:val="28"/>
                 <w:szCs w:val="28"/>
                 <w:lang w:val="en-US" w:bidi="ar-SA"/>
               </w:rPr>
-              <w:t>Date of Medical Examination</w:t>
-            </w:r>
-          </w:p>
-        </w:tc>
-        <w:tc>
-          <w:tcPr>
-            <w:tcW w:w="2613" w:type="dxa"/>
-          </w:tcPr>
-          <w:p>
-            <w:pPr>
+            </w:pPr>
+            <w:r>
               <w:rPr>
                 <w:sz w:val="28"/>
                 <w:szCs w:val="28"/>
                 <w:lang w:val="en-US" w:bidi="ar-SA"/>
               </w:rPr>
-            </w:pPr>
-            <w:r>
+              <w:t>38</w:t>
+            </w:r>
+          </w:p>
+        </w:tc>
+      </w:tr>
+      <w:tr>
+        <w:tc>
+          <w:tcPr>
+            <w:tcW w:w="959" w:type="dxa"/>
+          </w:tcPr>
+          <w:p>
+            <w:pPr>
               <w:rPr>
                 <w:sz w:val="28"/>
                 <w:szCs w:val="28"/>
                 <w:lang w:val="en-US" w:bidi="ar-SA"/>
               </w:rPr>
-              <w:t>08/05/2018</w:t>
-            </w:r>
-          </w:p>
-        </w:tc>
-      </w:tr>
-      <w:tr>
-        <w:tc>
-          <w:tcPr>
-            <w:tcW w:w="959" w:type="dxa"/>
-          </w:tcPr>
-          <w:p>
-            <w:pPr>
+            </w:pPr>
+            <w:r>
               <w:rPr>
                 <w:sz w:val="28"/>
                 <w:szCs w:val="28"/>
                 <w:lang w:val="en-US" w:bidi="ar-SA"/>
               </w:rPr>
-            </w:pPr>
+              <w:t>9</w:t>
+            </w:r>
+          </w:p>
+        </w:tc>
+        <w:tc>
+          <w:tcPr>
+            <w:tcW w:w="5670" w:type="dxa"/>
+          </w:tcPr>
+          <w:p>
             <w:r>
               <w:rPr>
                 <w:sz w:val="28"/>
                 <w:szCs w:val="28"/>
                 <w:lang w:val="en-US" w:bidi="ar-SA"/>
               </w:rPr>
-              <w:t>10</w:t>
-            </w:r>
-          </w:p>
-        </w:tc>
-        <w:tc>
-          <w:tcPr>
-            <w:tcW w:w="5670" w:type="dxa"/>
+              <w:t>Date of Medical Examination</w:t>
+            </w:r>
+          </w:p>
+        </w:tc>
+        <w:tc>
+          <w:tcPr>
+            <w:tcW w:w="2613" w:type="dxa"/>
           </w:tcPr>
           <w:p>
             <w:pPr>
@@ -1824,67 +2000,67 @@
                 <w:szCs w:val="28"/>
                 <w:lang w:val="en-US" w:bidi="ar-SA"/>
               </w:rPr>
-              <w:t>Number of Candidates</w:t>
-            </w:r>
-            <w:r>
+              <w:t>08/05/2018</w:t>
+            </w:r>
+          </w:p>
+        </w:tc>
+      </w:tr>
+      <w:tr>
+        <w:tc>
+          <w:tcPr>
+            <w:tcW w:w="959" w:type="dxa"/>
+          </w:tcPr>
+          <w:p>
+            <w:pPr>
               <w:rPr>
                 <w:sz w:val="28"/>
                 <w:szCs w:val="28"/>
                 <w:lang w:val="en-US" w:bidi="ar-SA"/>
               </w:rPr>
-              <w:t xml:space="preserve"> medically examined </w:t>
-            </w:r>
-          </w:p>
-        </w:tc>
-        <w:tc>
-          <w:tcPr>
-            <w:tcW w:w="2613" w:type="dxa"/>
-          </w:tcPr>
-          <w:p>
-            <w:pPr>
+            </w:pPr>
+            <w:r>
               <w:rPr>
                 <w:sz w:val="28"/>
                 <w:szCs w:val="28"/>
                 <w:lang w:val="en-US" w:bidi="ar-SA"/>
               </w:rPr>
-            </w:pPr>
-            <w:r>
+              <w:t>10</w:t>
+            </w:r>
+          </w:p>
+        </w:tc>
+        <w:tc>
+          <w:tcPr>
+            <w:tcW w:w="5670" w:type="dxa"/>
+          </w:tcPr>
+          <w:p>
+            <w:pPr>
               <w:rPr>
                 <w:sz w:val="28"/>
                 <w:szCs w:val="28"/>
                 <w:lang w:val="en-US" w:bidi="ar-SA"/>
               </w:rPr>
-              <w:t>38</w:t>
-            </w:r>
-          </w:p>
-        </w:tc>
-      </w:tr>
-      <w:tr>
-        <w:tc>
-          <w:tcPr>
-            <w:tcW w:w="959" w:type="dxa"/>
-          </w:tcPr>
-          <w:p>
-            <w:pPr>
+            </w:pPr>
+            <w:r>
               <w:rPr>
                 <w:sz w:val="28"/>
                 <w:szCs w:val="28"/>
                 <w:lang w:val="en-US" w:bidi="ar-SA"/>
               </w:rPr>
-            </w:pPr>
+              <w:t>Number of Candidates</w:t>
+            </w:r>
             <w:r>
               <w:rPr>
                 <w:sz w:val="28"/>
                 <w:szCs w:val="28"/>
                 <w:lang w:val="en-US" w:bidi="ar-SA"/>
               </w:rPr>
-              <w:t>11</w:t>
-            </w:r>
-          </w:p>
-        </w:tc>
-        <w:tc>
-          <w:tcPr>
-            <w:tcW w:w="5670" w:type="dxa"/>
+              <w:t xml:space="preserve"> medically examined </w:t>
+            </w:r>
+          </w:p>
+        </w:tc>
+        <w:tc>
+          <w:tcPr>
+            <w:tcW w:w="2613" w:type="dxa"/>
           </w:tcPr>
           <w:p>
             <w:pPr>
@@ -1900,13 +2076,15 @@
                 <w:szCs w:val="28"/>
                 <w:lang w:val="en-US" w:bidi="ar-SA"/>
               </w:rPr>
-              <w:t>Payout to Candidates</w:t>
-            </w:r>
-          </w:p>
-        </w:tc>
-        <w:tc>
-          <w:tcPr>
-            <w:tcW w:w="2613" w:type="dxa"/>
+              <w:t>38</w:t>
+            </w:r>
+          </w:p>
+        </w:tc>
+      </w:tr>
+      <w:tr>
+        <w:tc>
+          <w:tcPr>
+            <w:tcW w:w="959" w:type="dxa"/>
           </w:tcPr>
           <w:p>
             <w:pPr>
@@ -1922,15 +2100,13 @@
                 <w:szCs w:val="28"/>
                 <w:lang w:val="en-US" w:bidi="ar-SA"/>
               </w:rPr>
-              <w:t>NEFT(HDFC Bank)</w:t>
-            </w:r>
-          </w:p>
-        </w:tc>
-      </w:tr>
-      <w:tr>
-        <w:tc>
-          <w:tcPr>
-            <w:tcW w:w="959" w:type="dxa"/>
+              <w:t>11</w:t>
+            </w:r>
+          </w:p>
+        </w:tc>
+        <w:tc>
+          <w:tcPr>
+            <w:tcW w:w="5670" w:type="dxa"/>
           </w:tcPr>
           <w:p>
             <w:pPr>
@@ -1946,13 +2122,13 @@
                 <w:szCs w:val="28"/>
                 <w:lang w:val="en-US" w:bidi="ar-SA"/>
               </w:rPr>
-              <w:t>12</w:t>
-            </w:r>
-          </w:p>
-        </w:tc>
-        <w:tc>
-          <w:tcPr>
-            <w:tcW w:w="5670" w:type="dxa"/>
+              <w:t>Payout to Candidates</w:t>
+            </w:r>
+          </w:p>
+        </w:tc>
+        <w:tc>
+          <w:tcPr>
+            <w:tcW w:w="2613" w:type="dxa"/>
           </w:tcPr>
           <w:p>
             <w:pPr>
@@ -1962,43 +2138,117 @@
                 <w:lang w:val="en-US" w:bidi="ar-SA"/>
               </w:rPr>
             </w:pPr>
+            <w:proofErr w:type="gramStart"/>
             <w:r>
               <w:rPr>
                 <w:sz w:val="28"/>
                 <w:szCs w:val="28"/>
                 <w:lang w:val="en-US" w:bidi="ar-SA"/>
               </w:rPr>
-              <w:t>Participant Handbook</w:t>
-            </w:r>
-          </w:p>
-        </w:tc>
-        <w:tc>
-          <w:tcPr>
-            <w:tcW w:w="2613" w:type="dxa"/>
-          </w:tcPr>
-          <w:p>
-            <w:pPr>
+              <w:t>NEFT(</w:t>
+            </w:r>
+            <w:proofErr w:type="gramEnd"/>
+            <w:r>
               <w:rPr>
                 <w:sz w:val="28"/>
                 <w:szCs w:val="28"/>
                 <w:lang w:val="en-US" w:bidi="ar-SA"/>
               </w:rPr>
-            </w:pPr>
-            <w:r>
+              <w:t>HDFC Bank)</w:t>
+            </w:r>
+          </w:p>
+        </w:tc>
+      </w:tr>
+      <w:tr>
+        <w:tc>
+          <w:tcPr>
+            <w:tcW w:w="959" w:type="dxa"/>
+          </w:tcPr>
+          <w:p>
+            <w:pPr>
               <w:rPr>
                 <w:sz w:val="28"/>
                 <w:szCs w:val="28"/>
                 <w:lang w:val="en-US" w:bidi="ar-SA"/>
               </w:rPr>
-              <w:t>Given to</w:t>
-            </w:r>
+            </w:pPr>
             <w:r>
               <w:rPr>
                 <w:sz w:val="28"/>
                 <w:szCs w:val="28"/>
                 <w:lang w:val="en-US" w:bidi="ar-SA"/>
               </w:rPr>
-              <w:t xml:space="preserve"> all candidates(39</w:t>
+              <w:t>12</w:t>
+            </w:r>
+          </w:p>
+        </w:tc>
+        <w:tc>
+          <w:tcPr>
+            <w:tcW w:w="5670" w:type="dxa"/>
+          </w:tcPr>
+          <w:p>
+            <w:pPr>
+              <w:rPr>
+                <w:sz w:val="28"/>
+                <w:szCs w:val="28"/>
+                <w:lang w:val="en-US" w:bidi="ar-SA"/>
+              </w:rPr>
+            </w:pPr>
+            <w:r>
+              <w:rPr>
+                <w:sz w:val="28"/>
+                <w:szCs w:val="28"/>
+                <w:lang w:val="en-US" w:bidi="ar-SA"/>
+              </w:rPr>
+              <w:t>Participant Handbook</w:t>
+            </w:r>
+          </w:p>
+        </w:tc>
+        <w:tc>
+          <w:tcPr>
+            <w:tcW w:w="2613" w:type="dxa"/>
+          </w:tcPr>
+          <w:p>
+            <w:pPr>
+              <w:rPr>
+                <w:sz w:val="28"/>
+                <w:szCs w:val="28"/>
+                <w:lang w:val="en-US" w:bidi="ar-SA"/>
+              </w:rPr>
+            </w:pPr>
+            <w:r>
+              <w:rPr>
+                <w:sz w:val="28"/>
+                <w:szCs w:val="28"/>
+                <w:lang w:val="en-US" w:bidi="ar-SA"/>
+              </w:rPr>
+              <w:t>Given to</w:t>
+            </w:r>
+            <w:r>
+              <w:rPr>
+                <w:sz w:val="28"/>
+                <w:szCs w:val="28"/>
+                <w:lang w:val="en-US" w:bidi="ar-SA"/>
+              </w:rPr>
+              <w:t xml:space="preserve"> all </w:t>
+            </w:r>
+            <w:proofErr w:type="gramStart"/>
+            <w:r>
+              <w:rPr>
+                <w:sz w:val="28"/>
+                <w:szCs w:val="28"/>
+                <w:lang w:val="en-US" w:bidi="ar-SA"/>
+              </w:rPr>
+              <w:t>candidates(</w:t>
+            </w:r>
+            <w:proofErr w:type="gramEnd"/>
+            <w:r>
+              <w:rPr>
+                <w:sz w:val="28"/>
+                <w:szCs w:val="28"/>
+                <w:lang w:val="en-US" w:bidi="ar-SA"/>
+              </w:rPr>
+              <w:t>39</w:t>
             </w:r>
             <w:r>
               <w:rPr>
@@ -2036,12 +2286,10 @@
           <w:lang w:val="en-US" w:bidi="ar-SA"/>
         </w:rPr>
         <w:lastRenderedPageBreak/>
-        <w:t>Report of Training of Safai Karamcharis under RPL  Programme</w:t>
+        <w:t xml:space="preserve">Report of Training of </w:t>
       </w:r>
-    </w:p>
-    <w:p>
-      <w:pPr>
-        <w:jc w:val="center"/>
+      <w:proofErr w:type="spellStart"/>
+      <w:r>
         <w:rPr>
           <w:rFonts w:eastAsiaTheme="majorEastAsia" w:cstheme="minorHAnsi"/>
           <w:color w:val="00B050"/>
@@ -2051,7 +2299,9 @@
           <w:szCs w:val="36"/>
           <w:lang w:val="en-US" w:bidi="ar-SA"/>
         </w:rPr>
-      </w:pPr>
+        <w:t>Safai</w:t>
+      </w:r>
+      <w:proofErr w:type="spellEnd"/>
       <w:r>
         <w:rPr>
           <w:rFonts w:eastAsiaTheme="majorEastAsia" w:cstheme="minorHAnsi"/>
@@ -2062,8 +2312,9 @@
           <w:szCs w:val="36"/>
           <w:lang w:val="en-US" w:bidi="ar-SA"/>
         </w:rPr>
-        <w:t>Model Town</w:t>
+        <w:t xml:space="preserve"> </w:t>
       </w:r>
+      <w:proofErr w:type="spellStart"/>
       <w:r>
         <w:rPr>
           <w:rFonts w:eastAsiaTheme="majorEastAsia" w:cstheme="minorHAnsi"/>
@@ -2074,8 +2325,9 @@
           <w:szCs w:val="36"/>
           <w:lang w:val="en-US" w:bidi="ar-SA"/>
         </w:rPr>
-        <w:t>, Civil Lines, Delhi</w:t>
+        <w:t>Karamcharis</w:t>
       </w:r>
+      <w:proofErr w:type="spellEnd"/>
       <w:r>
         <w:rPr>
           <w:rFonts w:eastAsiaTheme="majorEastAsia" w:cstheme="minorHAnsi"/>
@@ -2086,6 +2338,84 @@
           <w:szCs w:val="36"/>
           <w:lang w:val="en-US" w:bidi="ar-SA"/>
         </w:rPr>
+        <w:t xml:space="preserve"> under </w:t>
+      </w:r>
+      <w:proofErr w:type="gramStart"/>
+      <w:r>
+        <w:rPr>
+          <w:rFonts w:eastAsiaTheme="majorEastAsia" w:cstheme="minorHAnsi"/>
+          <w:color w:val="00B050"/>
+          <w:spacing w:val="-10"/>
+          <w:kern w:val="28"/>
+          <w:sz w:val="36"/>
+          <w:szCs w:val="36"/>
+          <w:lang w:val="en-US" w:bidi="ar-SA"/>
+        </w:rPr>
+        <w:t xml:space="preserve">RPL  </w:t>
+      </w:r>
+      <w:proofErr w:type="spellStart"/>
+      <w:r>
+        <w:rPr>
+          <w:rFonts w:eastAsiaTheme="majorEastAsia" w:cstheme="minorHAnsi"/>
+          <w:color w:val="00B050"/>
+          <w:spacing w:val="-10"/>
+          <w:kern w:val="28"/>
+          <w:sz w:val="36"/>
+          <w:szCs w:val="36"/>
+          <w:lang w:val="en-US" w:bidi="ar-SA"/>
+        </w:rPr>
+        <w:t>Programme</w:t>
+      </w:r>
+      <w:proofErr w:type="spellEnd"/>
+      <w:proofErr w:type="gramEnd"/>
+    </w:p>
+    <w:p>
+      <w:pPr>
+        <w:jc w:val="center"/>
+        <w:rPr>
+          <w:rFonts w:eastAsiaTheme="majorEastAsia" w:cstheme="minorHAnsi"/>
+          <w:color w:val="00B050"/>
+          <w:spacing w:val="-10"/>
+          <w:kern w:val="28"/>
+          <w:sz w:val="36"/>
+          <w:szCs w:val="36"/>
+          <w:lang w:val="en-US" w:bidi="ar-SA"/>
+        </w:rPr>
+      </w:pPr>
+      <w:r>
+        <w:rPr>
+          <w:rFonts w:eastAsiaTheme="majorEastAsia" w:cstheme="minorHAnsi"/>
+          <w:color w:val="00B050"/>
+          <w:spacing w:val="-10"/>
+          <w:kern w:val="28"/>
+          <w:sz w:val="36"/>
+          <w:szCs w:val="36"/>
+          <w:lang w:val="en-US" w:bidi="ar-SA"/>
+        </w:rPr>
+        <w:t>Model Town</w:t>
+      </w:r>
+      <w:r>
+        <w:rPr>
+          <w:rFonts w:eastAsiaTheme="majorEastAsia" w:cstheme="minorHAnsi"/>
+          <w:color w:val="00B050"/>
+          <w:spacing w:val="-10"/>
+          <w:kern w:val="28"/>
+          <w:sz w:val="36"/>
+          <w:szCs w:val="36"/>
+          <w:lang w:val="en-US" w:bidi="ar-SA"/>
+        </w:rPr>
+        <w:t>, Civil Lines, Delhi</w:t>
+      </w:r>
+      <w:r>
+        <w:rPr>
+          <w:rFonts w:eastAsiaTheme="majorEastAsia" w:cstheme="minorHAnsi"/>
+          <w:color w:val="00B050"/>
+          <w:spacing w:val="-10"/>
+          <w:kern w:val="28"/>
+          <w:sz w:val="36"/>
+          <w:szCs w:val="36"/>
+          <w:lang w:val="en-US" w:bidi="ar-SA"/>
+        </w:rPr>
         <w:t xml:space="preserve"> </w:t>
       </w:r>
     </w:p>
@@ -2153,7 +2483,7 @@
         <mc:AlternateContent>
           <mc:Choice Requires="wps">
             <w:drawing>
-              <wp:anchor distT="0" distB="0" distL="114300" distR="114300" simplePos="0" relativeHeight="251702272" behindDoc="0" locked="0" layoutInCell="1" allowOverlap="1">
+              <wp:anchor distT="0" distB="0" distL="114300" distR="114300" simplePos="0" relativeHeight="251702272" behindDoc="0" locked="0" layoutInCell="1" allowOverlap="1" wp14:anchorId="2E25493C" wp14:editId="6777506C">
                 <wp:simplePos x="0" y="0"/>
                 <wp:positionH relativeFrom="margin">
                   <wp:align>center</wp:align>
@@ -2248,7 +2578,7 @@
           </mc:Choice>
           <mc:Fallback>
             <w:pict>
-              <v:shapetype id="_x0000_t202" coordsize="21600,21600" o:spt="202" path="m,l,21600r21600,l21600,xe">
+              <v:shapetype w14:anchorId="2E25493C" id="_x0000_t202" coordsize="21600,21600" o:spt="202" path="m,l,21600r21600,l21600,xe">
                 <v:stroke joinstyle="miter"/>
                 <v:path gradientshapeok="t" o:connecttype="rect"/>
               </v:shapetype>
@@ -2299,7 +2629,7 @@
           <w:lang w:val="en-IN" w:eastAsia="en-IN"/>
         </w:rPr>
         <w:drawing>
-          <wp:inline distT="0" distB="0" distL="0" distR="0" wp14:anchorId="55B05973" wp14:editId="69647F25">
+          <wp:inline distT="0" distB="0" distL="0" distR="0" wp14:anchorId="67551FF7" wp14:editId="47B833AD">
             <wp:extent cx="5981700" cy="3444949"/>
             <wp:effectExtent l="0" t="0" r="0" b="3175"/>
             <wp:docPr id="11" name="Picture 11" descr="C:\Users\In101518\AppData\Local\Microsoft\Windows\INetCache\Content.Word\IMG-20180509-WA0046.jpg"/>
@@ -2374,7 +2704,7 @@
           <w:lang w:val="en-IN" w:eastAsia="en-IN"/>
         </w:rPr>
         <w:drawing>
-          <wp:inline distT="0" distB="0" distL="0" distR="0" wp14:anchorId="4F5F591F" wp14:editId="17EADB99">
+          <wp:inline distT="0" distB="0" distL="0" distR="0" wp14:anchorId="00A351BD" wp14:editId="148363A1">
             <wp:extent cx="6044540" cy="3632824"/>
             <wp:effectExtent l="0" t="0" r="0" b="6350"/>
             <wp:docPr id="292" name="Picture 292"/>
@@ -2431,7 +2761,7 @@
         </w:rPr>
         <w:lastRenderedPageBreak/>
         <w:drawing>
-          <wp:anchor distT="0" distB="0" distL="114300" distR="114300" simplePos="0" relativeHeight="251701248" behindDoc="0" locked="0" layoutInCell="1" allowOverlap="1">
+          <wp:anchor distT="0" distB="0" distL="114300" distR="114300" simplePos="0" relativeHeight="251701248" behindDoc="0" locked="0" layoutInCell="1" allowOverlap="1" wp14:anchorId="0F91D229" wp14:editId="6838367D">
             <wp:simplePos x="0" y="0"/>
             <wp:positionH relativeFrom="page">
               <wp:align>center</wp:align>
@@ -2503,8 +2833,9 @@
           <w:szCs w:val="36"/>
           <w:lang w:val="en-US" w:bidi="ar-SA"/>
         </w:rPr>
-        <w:t>Training Pics Day 2</w:t>
+        <w:t xml:space="preserve">Training Pics Day </w:t>
       </w:r>
+      <w:proofErr w:type="gramStart"/>
       <w:r>
         <w:rPr>
           <w:rFonts w:eastAsiaTheme="majorEastAsia" w:cstheme="minorHAnsi"/>
@@ -2515,7 +2846,32 @@
           <w:szCs w:val="36"/>
           <w:lang w:val="en-US" w:bidi="ar-SA"/>
         </w:rPr>
-        <w:t xml:space="preserve"> : </w:t>
+        <w:t>2</w:t>
+      </w:r>
+      <w:r>
+        <w:rPr>
+          <w:rFonts w:eastAsiaTheme="majorEastAsia" w:cstheme="minorHAnsi"/>
+          <w:color w:val="00B050"/>
+          <w:spacing w:val="-10"/>
+          <w:kern w:val="28"/>
+          <w:sz w:val="28"/>
+          <w:szCs w:val="36"/>
+          <w:lang w:val="en-US" w:bidi="ar-SA"/>
+        </w:rPr>
+        <w:t xml:space="preserve"> :</w:t>
+      </w:r>
+      <w:proofErr w:type="gramEnd"/>
+      <w:r>
+        <w:rPr>
+          <w:rFonts w:eastAsiaTheme="majorEastAsia" w:cstheme="minorHAnsi"/>
+          <w:color w:val="00B050"/>
+          <w:spacing w:val="-10"/>
+          <w:kern w:val="28"/>
+          <w:sz w:val="28"/>
+          <w:szCs w:val="36"/>
+          <w:lang w:val="en-US" w:bidi="ar-SA"/>
+        </w:rPr>
+        <w:t xml:space="preserve"> </w:t>
       </w:r>
       <w:r>
         <w:rPr>
@@ -2560,7 +2916,7 @@
         <mc:AlternateContent>
           <mc:Choice Requires="wps">
             <w:drawing>
-              <wp:anchor distT="0" distB="0" distL="114300" distR="114300" simplePos="0" relativeHeight="251704320" behindDoc="0" locked="0" layoutInCell="1" allowOverlap="1" wp14:anchorId="4CC7BF4B" wp14:editId="260280D5">
+              <wp:anchor distT="0" distB="0" distL="114300" distR="114300" simplePos="0" relativeHeight="251704320" behindDoc="0" locked="0" layoutInCell="1" allowOverlap="1" wp14:anchorId="4F8F3575" wp14:editId="4402BC25">
                 <wp:simplePos x="0" y="0"/>
                 <wp:positionH relativeFrom="margin">
                   <wp:posOffset>26035</wp:posOffset>
@@ -2647,7 +3003,7 @@
           </mc:Choice>
           <mc:Fallback>
             <w:pict>
-              <v:shape w14:anchorId="4CC7BF4B" id="Text Box 16" o:spid="_x0000_s1027" type="#_x0000_t202" style="position:absolute;left:0;text-align:left;margin-left:2.05pt;margin-top:291.65pt;width:510.75pt;height:31.5pt;z-index:251704320;visibility:visible;mso-wrap-style:square;mso-width-percent:0;mso-height-percent:0;mso-wrap-distance-left:9pt;mso-wrap-distance-top:0;mso-wrap-distance-right:9pt;mso-wrap-distance-bottom:0;mso-position-horizontal:absolute;mso-position-horizontal-relative:margin;mso-position-vertical:absolute;mso-position-vertical-relative:text;mso-width-percent:0;mso-height-percent:0;mso-width-relative:margin;mso-height-relative:margin;v-text-anchor:top" o:gfxdata="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" fillcolor="white [3201]" stroked="f" strokeweight=".5pt">
+              <v:shape w14:anchorId="4F8F3575" id="Text Box 16" o:spid="_x0000_s1027" type="#_x0000_t202" style="position:absolute;left:0;text-align:left;margin-left:2.05pt;margin-top:291.65pt;width:510.75pt;height:31.5pt;z-index:251704320;visibility:visible;mso-wrap-style:square;mso-width-percent:0;mso-height-percent:0;mso-wrap-distance-left:9pt;mso-wrap-distance-top:0;mso-wrap-distance-right:9pt;mso-wrap-distance-bottom:0;mso-position-horizontal:absolute;mso-position-horizontal-relative:margin;mso-position-vertical:absolute;mso-position-vertical-relative:text;mso-width-percent:0;mso-height-percent:0;mso-width-relative:margin;mso-height-relative:margin;v-text-anchor:top" o:gfxdata="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" fillcolor="white [3201]" stroked="f" strokeweight=".5pt">
                 <v:textbox>
                   <w:txbxContent>
                     <w:p>
@@ -2663,14 +3019,7 @@
                           <w:b/>
                           <w:lang w:val="en-IN"/>
                         </w:rPr>
-                        <w:t xml:space="preserve">Hands-on training </w:t>
-                      </w:r>
-                      <w:r>
-                        <w:rPr>
-                          <w:b/>
-                          <w:lang w:val="en-IN"/>
-                        </w:rPr>
-                        <w:t xml:space="preserve"> </w:t>
+                        <w:t xml:space="preserve">Hands-on training  </w:t>
                       </w:r>
                     </w:p>
                   </w:txbxContent>
@@ -2687,7 +3036,7 @@
           <w:lang w:val="en-IN" w:eastAsia="en-IN"/>
         </w:rPr>
         <w:drawing>
-          <wp:inline distT="0" distB="0" distL="0" distR="0" wp14:anchorId="38CDE80F" wp14:editId="4E4C5779">
+          <wp:inline distT="0" distB="0" distL="0" distR="0" wp14:anchorId="37F8ADD6" wp14:editId="5A31AEC7">
             <wp:extent cx="6505575" cy="3686175"/>
             <wp:effectExtent l="0" t="0" r="9525" b="9525"/>
             <wp:docPr id="294" name="Picture 294"/>
@@ -2806,7 +3155,7 @@
         </w:rPr>
         <w:lastRenderedPageBreak/>
         <w:drawing>
-          <wp:inline distT="0" distB="0" distL="0" distR="0" wp14:anchorId="0CE304E6" wp14:editId="7C3F9F1A">
+          <wp:inline distT="0" distB="0" distL="0" distR="0" wp14:anchorId="3F0ADF6F" wp14:editId="1F2A88AE">
             <wp:extent cx="6381750" cy="3448050"/>
             <wp:effectExtent l="0" t="0" r="0" b="0"/>
             <wp:docPr id="295" name="Picture 295"/>
@@ -2887,7 +3236,7 @@
           <w:lang w:val="en-IN" w:eastAsia="en-IN"/>
         </w:rPr>
         <w:drawing>
-          <wp:inline distT="0" distB="0" distL="0" distR="0" wp14:anchorId="082EA299" wp14:editId="0020876D">
+          <wp:inline distT="0" distB="0" distL="0" distR="0" wp14:anchorId="3DCA4F81" wp14:editId="1558EEF8">
             <wp:extent cx="6438900" cy="3505200"/>
             <wp:effectExtent l="0" t="0" r="0" b="0"/>
             <wp:docPr id="6" name="Picture 6"/>
@@ -3021,7 +3370,7 @@
         <mc:AlternateContent>
           <mc:Choice Requires="wps">
             <w:drawing>
-              <wp:anchor distT="0" distB="0" distL="114300" distR="114300" simplePos="0" relativeHeight="251706368" behindDoc="0" locked="0" layoutInCell="1" allowOverlap="1" wp14:anchorId="207048B6" wp14:editId="0EA24496">
+              <wp:anchor distT="0" distB="0" distL="114300" distR="114300" simplePos="0" relativeHeight="251706368" behindDoc="0" locked="0" layoutInCell="1" allowOverlap="1" wp14:anchorId="0FD4512D" wp14:editId="5F3ADDD9">
                 <wp:simplePos x="0" y="0"/>
                 <wp:positionH relativeFrom="margin">
                   <wp:align>left</wp:align>
@@ -3117,7 +3466,7 @@
           </mc:Choice>
           <mc:Fallback>
             <w:pict>
-              <v:shape w14:anchorId="207048B6" id="Text Box 17" o:spid="_x0000_s1028" type="#_x0000_t202" style="position:absolute;left:0;text-align:left;margin-left:0;margin-top:303pt;width:529.5pt;height:34.5pt;z-index:251706368;visibility:visible;mso-wrap-style:square;mso-width-percent:0;mso-height-percent:0;mso-wrap-distance-left:9pt;mso-wrap-distance-top:0;mso-wrap-distance-right:9pt;mso-wrap-distance-bottom:0;mso-position-horizontal:left;mso-position-horizontal-relative:margin;mso-position-vertical:absolute;mso-position-vertical-relative:text;mso-width-percent:0;mso-height-percent:0;mso-width-relative:margin;mso-height-relative:margin;v-text-anchor:top" o:gfxdata="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" fillcolor="white [3201]" stroked="f" strokeweight=".5pt">
+              <v:shape w14:anchorId="0FD4512D" id="Text Box 17" o:spid="_x0000_s1028" type="#_x0000_t202" style="position:absolute;left:0;text-align:left;margin-left:0;margin-top:303pt;width:529.5pt;height:34.5pt;z-index:251706368;visibility:visible;mso-wrap-style:square;mso-width-percent:0;mso-height-percent:0;mso-wrap-distance-left:9pt;mso-wrap-distance-top:0;mso-wrap-distance-right:9pt;mso-wrap-distance-bottom:0;mso-position-horizontal:left;mso-position-horizontal-relative:margin;mso-position-vertical:absolute;mso-position-vertical-relative:text;mso-width-percent:0;mso-height-percent:0;mso-width-relative:margin;mso-height-relative:margin;v-text-anchor:top" o:gfxdata="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" fillcolor="white [3201]" stroked="f" strokeweight=".5pt">
                 <v:textbox>
                   <w:txbxContent>
                     <w:p>
@@ -3165,7 +3514,7 @@
           <w:lang w:val="en-IN" w:eastAsia="en-IN"/>
         </w:rPr>
         <w:drawing>
-          <wp:inline distT="0" distB="0" distL="0" distR="0" wp14:anchorId="1E4EEB09" wp14:editId="549B89B7">
+          <wp:inline distT="0" distB="0" distL="0" distR="0" wp14:anchorId="705DB801" wp14:editId="5668E6F6">
             <wp:extent cx="6750685" cy="3802380"/>
             <wp:effectExtent l="0" t="0" r="0" b="7620"/>
             <wp:docPr id="10" name="Picture 10"/>
@@ -3283,7 +3632,7 @@
         </w:rPr>
         <w:lastRenderedPageBreak/>
         <w:drawing>
-          <wp:anchor distT="0" distB="0" distL="114300" distR="114300" simplePos="0" relativeHeight="251707392" behindDoc="0" locked="0" layoutInCell="1" allowOverlap="1">
+          <wp:anchor distT="0" distB="0" distL="114300" distR="114300" simplePos="0" relativeHeight="251707392" behindDoc="0" locked="0" layoutInCell="1" allowOverlap="1" wp14:anchorId="11715B17" wp14:editId="44C02E2A">
             <wp:simplePos x="0" y="0"/>
             <wp:positionH relativeFrom="margin">
               <wp:align>right</wp:align>
@@ -3353,7 +3702,7 @@
         <mc:AlternateContent>
           <mc:Choice Requires="wps">
             <w:drawing>
-              <wp:anchor distT="0" distB="0" distL="114300" distR="114300" simplePos="0" relativeHeight="251709440" behindDoc="0" locked="0" layoutInCell="1" allowOverlap="1" wp14:anchorId="750FC53D" wp14:editId="790EABEB">
+              <wp:anchor distT="0" distB="0" distL="114300" distR="114300" simplePos="0" relativeHeight="251709440" behindDoc="0" locked="0" layoutInCell="1" allowOverlap="1" wp14:anchorId="1BB7CC90" wp14:editId="752F78D7">
                 <wp:simplePos x="0" y="0"/>
                 <wp:positionH relativeFrom="margin">
                   <wp:align>left</wp:align>
@@ -3449,11 +3798,7 @@
           </mc:Choice>
           <mc:Fallback>
             <w:pict>
-              <v:shapetype w14:anchorId="750FC53D" id="_x0000_t202" coordsize="21600,21600" o:spt="202" path="m,l,21600r21600,l21600,xe">
-                <v:stroke joinstyle="miter"/>
-                <v:path gradientshapeok="t" o:connecttype="rect"/>
-              </v:shapetype>
-              <v:shape id="Text Box 19" o:spid="_x0000_s1029" type="#_x0000_t202" style="position:absolute;margin-left:0;margin-top:322.55pt;width:529.5pt;height:34.5pt;z-index:251709440;visibility:visible;mso-wrap-style:square;mso-width-percent:0;mso-height-percent:0;mso-wrap-distance-left:9pt;mso-wrap-distance-top:0;mso-wrap-distance-right:9pt;mso-wrap-distance-bottom:0;mso-position-horizontal:left;mso-position-horizontal-relative:margin;mso-position-vertical:absolute;mso-position-vertical-relative:text;mso-width-percent:0;mso-height-percent:0;mso-width-relative:margin;mso-height-relative:margin;v-text-anchor:top" o:gfxdata="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" fillcolor="white [3201]" stroked="f" strokeweight=".5pt">
+              <v:shape w14:anchorId="1BB7CC90" id="Text Box 19" o:spid="_x0000_s1029" type="#_x0000_t202" style="position:absolute;margin-left:0;margin-top:322.55pt;width:529.5pt;height:34.5pt;z-index:251709440;visibility:visible;mso-wrap-style:square;mso-width-percent:0;mso-height-percent:0;mso-wrap-distance-left:9pt;mso-wrap-distance-top:0;mso-wrap-distance-right:9pt;mso-wrap-distance-bottom:0;mso-position-horizontal:left;mso-position-horizontal-relative:margin;mso-position-vertical:absolute;mso-position-vertical-relative:text;mso-width-percent:0;mso-height-percent:0;mso-width-relative:margin;mso-height-relative:margin;v-text-anchor:top" o:gfxdata="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" fillcolor="white [3201]" stroked="f" strokeweight=".5pt">
                 <v:textbox>
                   <w:txbxContent>
                     <w:p>
@@ -3495,7 +3840,7 @@
           <w:lang w:val="en-IN" w:eastAsia="en-IN"/>
         </w:rPr>
         <w:drawing>
-          <wp:inline distT="0" distB="0" distL="0" distR="0" wp14:anchorId="6388A901" wp14:editId="0CC87E75">
+          <wp:inline distT="0" distB="0" distL="0" distR="0" wp14:anchorId="393BC9B7" wp14:editId="45B643D4">
             <wp:extent cx="3238500" cy="4038600"/>
             <wp:effectExtent l="0" t="0" r="0" b="0"/>
             <wp:docPr id="298" name="Picture 298"/>
@@ -3609,7 +3954,7 @@
           <w:lang w:val="en-IN" w:eastAsia="en-IN"/>
         </w:rPr>
         <w:drawing>
-          <wp:inline distT="0" distB="0" distL="0" distR="0" wp14:anchorId="123156B2" wp14:editId="09D7AD0E">
+          <wp:inline distT="0" distB="0" distL="0" distR="0" wp14:anchorId="7C54E764" wp14:editId="603DDD30">
             <wp:extent cx="6429375" cy="3448050"/>
             <wp:effectExtent l="0" t="0" r="9525" b="0"/>
             <wp:docPr id="299" name="Picture 299"/>
@@ -3701,7 +4046,7 @@
         <mc:AlternateContent>
           <mc:Choice Requires="wps">
             <w:drawing>
-              <wp:anchor distT="0" distB="0" distL="114300" distR="114300" simplePos="0" relativeHeight="251711488" behindDoc="0" locked="0" layoutInCell="1" allowOverlap="1" wp14:anchorId="4CB3DEDC" wp14:editId="2B7983D3">
+              <wp:anchor distT="0" distB="0" distL="114300" distR="114300" simplePos="0" relativeHeight="251711488" behindDoc="0" locked="0" layoutInCell="1" allowOverlap="1" wp14:anchorId="405B7000" wp14:editId="0EE4899E">
                 <wp:simplePos x="0" y="0"/>
                 <wp:positionH relativeFrom="margin">
                   <wp:align>left</wp:align>
@@ -3797,7 +4142,7 @@
           </mc:Choice>
           <mc:Fallback>
             <w:pict>
-              <v:shape w14:anchorId="4CB3DEDC" id="Text Box 20" o:spid="_x0000_s1031" type="#_x0000_t202" style="position:absolute;left:0;text-align:left;margin-left:0;margin-top:266.95pt;width:529.5pt;height:34.5pt;z-index:251711488;visibility:visible;mso-wrap-style:square;mso-width-percent:0;mso-height-percent:0;mso-wrap-distance-left:9pt;mso-wrap-distance-top:0;mso-wrap-distance-right:9pt;mso-wrap-distance-bottom:0;mso-position-horizontal:left;mso-position-horizontal-relative:margin;mso-position-vertical:absolute;mso-position-vertical-relative:text;mso-width-percent:0;mso-height-percent:0;mso-width-relative:margin;mso-height-relative:margin;v-text-anchor:top" o:gfxdata="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" fillcolor="white [3201]" stroked="f" strokeweight=".5pt">
+              <v:shape w14:anchorId="405B7000" id="Text Box 20" o:spid="_x0000_s1030" type="#_x0000_t202" style="position:absolute;left:0;text-align:left;margin-left:0;margin-top:266.95pt;width:529.5pt;height:34.5pt;z-index:251711488;visibility:visible;mso-wrap-style:square;mso-width-percent:0;mso-height-percent:0;mso-wrap-distance-left:9pt;mso-wrap-distance-top:0;mso-wrap-distance-right:9pt;mso-wrap-distance-bottom:0;mso-position-horizontal:left;mso-position-horizontal-relative:margin;mso-position-vertical:absolute;mso-position-vertical-relative:text;mso-width-percent:0;mso-height-percent:0;mso-width-relative:margin;mso-height-relative:margin;v-text-anchor:top" o:gfxdata="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" fillcolor="white [3201]" stroked="f" strokeweight=".5pt">
                 <v:textbox>
                   <w:txbxContent>
                     <w:p>
@@ -3839,7 +4184,7 @@
           <w:lang w:val="en-IN" w:eastAsia="en-IN"/>
         </w:rPr>
         <w:drawing>
-          <wp:inline distT="0" distB="0" distL="0" distR="0" wp14:anchorId="48EC150E" wp14:editId="23F0A5C3">
+          <wp:inline distT="0" distB="0" distL="0" distR="0" wp14:anchorId="70802F2A" wp14:editId="009E4404">
             <wp:extent cx="6654449" cy="3495675"/>
             <wp:effectExtent l="0" t="0" r="0" b="0"/>
             <wp:docPr id="302" name="Picture 302"/>
@@ -3952,7 +4297,7 @@
         <mc:AlternateContent>
           <mc:Choice Requires="wps">
             <w:drawing>
-              <wp:anchor distT="0" distB="0" distL="114300" distR="114300" simplePos="0" relativeHeight="251713536" behindDoc="0" locked="0" layoutInCell="1" allowOverlap="1" wp14:anchorId="76AB3FE8" wp14:editId="22BFAD2E">
+              <wp:anchor distT="0" distB="0" distL="114300" distR="114300" simplePos="0" relativeHeight="251713536" behindDoc="0" locked="0" layoutInCell="1" allowOverlap="1" wp14:anchorId="52A3F457" wp14:editId="76E191DC">
                 <wp:simplePos x="0" y="0"/>
                 <wp:positionH relativeFrom="margin">
                   <wp:align>left</wp:align>
@@ -4032,7 +4377,7 @@
           </mc:Choice>
           <mc:Fallback>
             <w:pict>
-              <v:shape w14:anchorId="76AB3FE8" id="Text Box 21" o:spid="_x0000_s1032" type="#_x0000_t202" style="position:absolute;left:0;text-align:left;margin-left:0;margin-top:267.25pt;width:529.5pt;height:34.5pt;z-index:251713536;visibility:visible;mso-wrap-style:square;mso-width-percent:0;mso-height-percent:0;mso-wrap-distance-left:9pt;mso-wrap-distance-top:0;mso-wrap-distance-right:9pt;mso-wrap-distance-bottom:0;mso-position-horizontal:left;mso-position-horizontal-relative:margin;mso-position-vertical:absolute;mso-position-vertical-relative:text;mso-width-percent:0;mso-height-percent:0;mso-width-relative:margin;mso-height-relative:margin;v-text-anchor:top" o:gfxdata="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" fillcolor="white [3201]" stroked="f" strokeweight=".5pt">
+              <v:shape w14:anchorId="52A3F457" id="Text Box 21" o:spid="_x0000_s1031" type="#_x0000_t202" style="position:absolute;left:0;text-align:left;margin-left:0;margin-top:267.25pt;width:529.5pt;height:34.5pt;z-index:251713536;visibility:visible;mso-wrap-style:square;mso-width-percent:0;mso-height-percent:0;mso-wrap-distance-left:9pt;mso-wrap-distance-top:0;mso-wrap-distance-right:9pt;mso-wrap-distance-bottom:0;mso-position-horizontal:left;mso-position-horizontal-relative:margin;mso-position-vertical:absolute;mso-position-vertical-relative:text;mso-width-percent:0;mso-height-percent:0;mso-width-relative:margin;mso-height-relative:margin;v-text-anchor:top" o:gfxdata="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" fillcolor="white [3201]" stroked="f" strokeweight=".5pt">
                 <v:textbox>
                   <w:txbxContent>
                     <w:p>
@@ -4058,7 +4403,7 @@
           <w:lang w:val="en-IN" w:eastAsia="en-IN"/>
         </w:rPr>
         <w:drawing>
-          <wp:inline distT="0" distB="0" distL="0" distR="0" wp14:anchorId="319C723A" wp14:editId="59D6D8BC">
+          <wp:inline distT="0" distB="0" distL="0" distR="0" wp14:anchorId="46A58B93" wp14:editId="57E85A8C">
             <wp:extent cx="6524625" cy="3343275"/>
             <wp:effectExtent l="0" t="0" r="9525" b="9525"/>
             <wp:docPr id="303" name="Picture 303"/>
@@ -4165,7 +4510,7 @@
         </w:rPr>
         <w:lastRenderedPageBreak/>
         <w:drawing>
-          <wp:inline distT="0" distB="0" distL="0" distR="0" wp14:anchorId="4FC734C9" wp14:editId="2840D5F8">
+          <wp:inline distT="0" distB="0" distL="0" distR="0" wp14:anchorId="07E68607" wp14:editId="31B073DD">
             <wp:extent cx="6523990" cy="3162300"/>
             <wp:effectExtent l="0" t="0" r="0" b="0"/>
             <wp:docPr id="305" name="Picture 305"/>
@@ -4265,7 +4610,7 @@
         <mc:AlternateContent>
           <mc:Choice Requires="wps">
             <w:drawing>
-              <wp:anchor distT="0" distB="0" distL="114300" distR="114300" simplePos="0" relativeHeight="251715584" behindDoc="0" locked="0" layoutInCell="1" allowOverlap="1" wp14:anchorId="01B307B6" wp14:editId="4C3B838B">
+              <wp:anchor distT="0" distB="0" distL="114300" distR="114300" simplePos="0" relativeHeight="251715584" behindDoc="0" locked="0" layoutInCell="1" allowOverlap="1" wp14:anchorId="5959BD66" wp14:editId="62C3E345">
                 <wp:simplePos x="0" y="0"/>
                 <wp:positionH relativeFrom="margin">
                   <wp:align>left</wp:align>
@@ -4361,7 +4706,7 @@
           </mc:Choice>
           <mc:Fallback>
             <w:pict>
-              <v:shape w14:anchorId="01B307B6" id="Text Box 22" o:spid="_x0000_s1033" type="#_x0000_t202" style="position:absolute;left:0;text-align:left;margin-left:0;margin-top:268.4pt;width:511.5pt;height:36pt;z-index:251715584;visibility:visible;mso-wrap-style:square;mso-width-percent:0;mso-height-percent:0;mso-wrap-distance-left:9pt;mso-wrap-distance-top:0;mso-wrap-distance-right:9pt;mso-wrap-distance-bottom:0;mso-position-horizontal:left;mso-position-horizontal-relative:margin;mso-position-vertical:absolute;mso-position-vertical-relative:text;mso-width-percent:0;mso-height-percent:0;mso-width-relative:margin;mso-height-relative:margin;v-text-anchor:top" o:gfxdata="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" fillcolor="white [3201]" stroked="f" strokeweight=".5pt">
+              <v:shape w14:anchorId="5959BD66" id="Text Box 22" o:spid="_x0000_s1032" type="#_x0000_t202" style="position:absolute;left:0;text-align:left;margin-left:0;margin-top:268.4pt;width:511.5pt;height:36pt;z-index:251715584;visibility:visible;mso-wrap-style:square;mso-width-percent:0;mso-height-percent:0;mso-wrap-distance-left:9pt;mso-wrap-distance-top:0;mso-wrap-distance-right:9pt;mso-wrap-distance-bottom:0;mso-position-horizontal:left;mso-position-horizontal-relative:margin;mso-position-vertical:absolute;mso-position-vertical-relative:text;mso-width-percent:0;mso-height-percent:0;mso-width-relative:margin;mso-height-relative:margin;v-text-anchor:top" o:gfxdata="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" fillcolor="white [3201]" stroked="f" strokeweight=".5pt">
                 <v:textbox>
                   <w:txbxContent>
                     <w:p>
@@ -4403,7 +4748,7 @@
           <w:lang w:val="en-IN" w:eastAsia="en-IN"/>
         </w:rPr>
         <w:drawing>
-          <wp:inline distT="0" distB="0" distL="0" distR="0" wp14:anchorId="51C1124F" wp14:editId="76E83FDB">
+          <wp:inline distT="0" distB="0" distL="0" distR="0" wp14:anchorId="0FF2B984" wp14:editId="6DC3C28F">
             <wp:extent cx="6477000" cy="3381375"/>
             <wp:effectExtent l="0" t="0" r="0" b="9525"/>
             <wp:docPr id="308" name="Picture 308"/>
@@ -4543,7 +4888,7 @@
         </w:rPr>
         <w:lastRenderedPageBreak/>
         <w:drawing>
-          <wp:inline distT="0" distB="0" distL="0" distR="0" wp14:anchorId="11B1C2E0" wp14:editId="6B8DD7F3">
+          <wp:inline distT="0" distB="0" distL="0" distR="0" wp14:anchorId="0A0BDE57" wp14:editId="045D62C9">
             <wp:extent cx="6666865" cy="3581400"/>
             <wp:effectExtent l="0" t="0" r="635" b="0"/>
             <wp:docPr id="309" name="Picture 309"/>
@@ -4604,7 +4949,7 @@
           <w:lang w:val="en-IN" w:eastAsia="en-IN"/>
         </w:rPr>
         <w:drawing>
-          <wp:inline distT="0" distB="0" distL="0" distR="0" wp14:anchorId="790328CB" wp14:editId="0940F6E0">
+          <wp:inline distT="0" distB="0" distL="0" distR="0" wp14:anchorId="0DA36ED2" wp14:editId="51DF31CC">
             <wp:extent cx="6629156" cy="3829050"/>
             <wp:effectExtent l="0" t="0" r="635" b="0"/>
             <wp:docPr id="311" name="Picture 311"/>
@@ -4667,7 +5012,7 @@
         <mc:AlternateContent>
           <mc:Choice Requires="wps">
             <w:drawing>
-              <wp:anchor distT="0" distB="0" distL="114300" distR="114300" simplePos="0" relativeHeight="251717632" behindDoc="0" locked="0" layoutInCell="1" allowOverlap="1" wp14:anchorId="157DE30A" wp14:editId="197BACE2">
+              <wp:anchor distT="0" distB="0" distL="114300" distR="114300" simplePos="0" relativeHeight="251717632" behindDoc="0" locked="0" layoutInCell="1" allowOverlap="1" wp14:anchorId="7A865232" wp14:editId="0E0C485F">
                 <wp:simplePos x="0" y="0"/>
                 <wp:positionH relativeFrom="margin">
                   <wp:posOffset>0</wp:posOffset>
@@ -4763,7 +5108,7 @@
           </mc:Choice>
           <mc:Fallback>
             <w:pict>
-              <v:shape w14:anchorId="157DE30A" id="Text Box 23" o:spid="_x0000_s1034" type="#_x0000_t202" style="position:absolute;left:0;text-align:left;margin-left:0;margin-top:0;width:511.5pt;height:36pt;z-index:251717632;visibility:visible;mso-wrap-style:square;mso-width-percent:0;mso-height-percent:0;mso-wrap-distance-left:9pt;mso-wrap-distance-top:0;mso-wrap-distance-right:9pt;mso-wrap-distance-bottom:0;mso-position-horizontal:absolute;mso-position-horizontal-relative:margin;mso-position-vertical:absolute;mso-position-vertical-relative:text;mso-width-percent:0;mso-height-percent:0;mso-width-relative:margin;mso-height-relative:margin;v-text-anchor:top" o:gfxdata="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" fillcolor="white [3201]" stroked="f" strokeweight=".5pt">
+              <v:shape w14:anchorId="7A865232" id="Text Box 23" o:spid="_x0000_s1033" type="#_x0000_t202" style="position:absolute;left:0;text-align:left;margin-left:0;margin-top:0;width:511.5pt;height:36pt;z-index:251717632;visibility:visible;mso-wrap-style:square;mso-width-percent:0;mso-height-percent:0;mso-wrap-distance-left:9pt;mso-wrap-distance-top:0;mso-wrap-distance-right:9pt;mso-wrap-distance-bottom:0;mso-position-horizontal:absolute;mso-position-horizontal-relative:margin;mso-position-vertical:absolute;mso-position-vertical-relative:text;mso-width-percent:0;mso-height-percent:0;mso-width-relative:margin;mso-height-relative:margin;v-text-anchor:top" o:gfxdata="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" fillcolor="white [3201]" stroked="f" strokeweight=".5pt">
                 <v:textbox>
                   <w:txbxContent>
                     <w:p>
@@ -4864,7 +5209,7 @@
         <mc:AlternateContent>
           <mc:Choice Requires="wps">
             <w:drawing>
-              <wp:anchor distT="0" distB="0" distL="114300" distR="114300" simplePos="0" relativeHeight="251719680" behindDoc="0" locked="0" layoutInCell="1" allowOverlap="1" wp14:anchorId="607F08FF" wp14:editId="048915ED">
+              <wp:anchor distT="0" distB="0" distL="114300" distR="114300" simplePos="0" relativeHeight="251719680" behindDoc="0" locked="0" layoutInCell="1" allowOverlap="1" wp14:anchorId="08410FE6" wp14:editId="430BA48D">
                 <wp:simplePos x="0" y="0"/>
                 <wp:positionH relativeFrom="margin">
                   <wp:posOffset>0</wp:posOffset>
@@ -4960,7 +5305,7 @@
           </mc:Choice>
           <mc:Fallback>
             <w:pict>
-              <v:shape w14:anchorId="607F08FF" id="Text Box 25" o:spid="_x0000_s1035" type="#_x0000_t202" style="position:absolute;left:0;text-align:left;margin-left:0;margin-top:279.05pt;width:511.5pt;height:36pt;z-index:251719680;visibility:visible;mso-wrap-style:square;mso-width-percent:0;mso-height-percent:0;mso-wrap-distance-left:9pt;mso-wrap-distance-top:0;mso-wrap-distance-right:9pt;mso-wrap-distance-bottom:0;mso-position-horizontal:absolute;mso-position-horizontal-relative:margin;mso-position-vertical:absolute;mso-position-vertical-relative:text;mso-width-percent:0;mso-height-percent:0;mso-width-relative:margin;mso-height-relative:margin;v-text-anchor:top" o:gfxdata="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" fillcolor="white [3201]" stroked="f" strokeweight=".5pt">
+              <v:shape w14:anchorId="08410FE6" id="Text Box 25" o:spid="_x0000_s1034" type="#_x0000_t202" style="position:absolute;left:0;text-align:left;margin-left:0;margin-top:279.05pt;width:511.5pt;height:36pt;z-index:251719680;visibility:visible;mso-wrap-style:square;mso-width-percent:0;mso-height-percent:0;mso-wrap-distance-left:9pt;mso-wrap-distance-top:0;mso-wrap-distance-right:9pt;mso-wrap-distance-bottom:0;mso-position-horizontal:absolute;mso-position-horizontal-relative:margin;mso-position-vertical:absolute;mso-position-vertical-relative:text;mso-width-percent:0;mso-height-percent:0;mso-width-relative:margin;mso-height-relative:margin;v-text-anchor:top" o:gfxdata="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" fillcolor="white [3201]" stroked="f" strokeweight=".5pt">
                 <v:textbox>
                   <w:txbxContent>
                     <w:p>
@@ -5002,7 +5347,7 @@
           <w:lang w:val="en-IN" w:eastAsia="en-IN"/>
         </w:rPr>
         <w:drawing>
-          <wp:inline distT="0" distB="0" distL="0" distR="0" wp14:anchorId="7BD49155" wp14:editId="24D86FB4">
+          <wp:inline distT="0" distB="0" distL="0" distR="0" wp14:anchorId="30B47F54" wp14:editId="178585A5">
             <wp:extent cx="6343650" cy="3505200"/>
             <wp:effectExtent l="0" t="0" r="0" b="0"/>
             <wp:docPr id="24" name="Picture 24" descr="C:\Users\In101518\AppData\Local\Microsoft\Windows\INetCache\Content.Word\20180508_141426.jpg"/>
@@ -5373,8 +5718,100 @@
           <w:lang w:val="en-US" w:bidi="ar-SA"/>
         </w:rPr>
         <w:lastRenderedPageBreak/>
-        <w:t>Report of Training of Safai Karamcharis under RPL  Programme</w:t>
+        <w:t xml:space="preserve">Report of Training of </w:t>
       </w:r>
+      <w:proofErr w:type="spellStart"/>
+      <w:r>
+        <w:rPr>
+          <w:rFonts w:asciiTheme="majorHAnsi" w:eastAsiaTheme="majorEastAsia" w:hAnsiTheme="majorHAnsi" w:cstheme="majorBidi"/>
+          <w:b/>
+          <w:bCs/>
+          <w:color w:val="ED7D31" w:themeColor="accent2"/>
+          <w:spacing w:val="-10"/>
+          <w:kern w:val="28"/>
+          <w:sz w:val="24"/>
+          <w:szCs w:val="24"/>
+          <w:lang w:val="en-US" w:bidi="ar-SA"/>
+        </w:rPr>
+        <w:t>Safai</w:t>
+      </w:r>
+      <w:proofErr w:type="spellEnd"/>
+      <w:r>
+        <w:rPr>
+          <w:rFonts w:asciiTheme="majorHAnsi" w:eastAsiaTheme="majorEastAsia" w:hAnsiTheme="majorHAnsi" w:cstheme="majorBidi"/>
+          <w:b/>
+          <w:bCs/>
+          <w:color w:val="ED7D31" w:themeColor="accent2"/>
+          <w:spacing w:val="-10"/>
+          <w:kern w:val="28"/>
+          <w:sz w:val="24"/>
+          <w:szCs w:val="24"/>
+          <w:lang w:val="en-US" w:bidi="ar-SA"/>
+        </w:rPr>
+        <w:t xml:space="preserve"> </w:t>
+      </w:r>
+      <w:proofErr w:type="spellStart"/>
+      <w:r>
+        <w:rPr>
+          <w:rFonts w:asciiTheme="majorHAnsi" w:eastAsiaTheme="majorEastAsia" w:hAnsiTheme="majorHAnsi" w:cstheme="majorBidi"/>
+          <w:b/>
+          <w:bCs/>
+          <w:color w:val="ED7D31" w:themeColor="accent2"/>
+          <w:spacing w:val="-10"/>
+          <w:kern w:val="28"/>
+          <w:sz w:val="24"/>
+          <w:szCs w:val="24"/>
+          <w:lang w:val="en-US" w:bidi="ar-SA"/>
+        </w:rPr>
+        <w:t>Karamcharis</w:t>
+      </w:r>
+      <w:proofErr w:type="spellEnd"/>
+      <w:r>
+        <w:rPr>
+          <w:rFonts w:asciiTheme="majorHAnsi" w:eastAsiaTheme="majorEastAsia" w:hAnsiTheme="majorHAnsi" w:cstheme="majorBidi"/>
+          <w:b/>
+          <w:bCs/>
+          <w:color w:val="ED7D31" w:themeColor="accent2"/>
+          <w:spacing w:val="-10"/>
+          <w:kern w:val="28"/>
+          <w:sz w:val="24"/>
+          <w:szCs w:val="24"/>
+          <w:lang w:val="en-US" w:bidi="ar-SA"/>
+        </w:rPr>
+        <w:t xml:space="preserve"> under </w:t>
+      </w:r>
+      <w:proofErr w:type="gramStart"/>
+      <w:r>
+        <w:rPr>
+          <w:rFonts w:asciiTheme="majorHAnsi" w:eastAsiaTheme="majorEastAsia" w:hAnsiTheme="majorHAnsi" w:cstheme="majorBidi"/>
+          <w:b/>
+          <w:bCs/>
+          <w:color w:val="ED7D31" w:themeColor="accent2"/>
+          <w:spacing w:val="-10"/>
+          <w:kern w:val="28"/>
+          <w:sz w:val="24"/>
+          <w:szCs w:val="24"/>
+          <w:lang w:val="en-US" w:bidi="ar-SA"/>
+        </w:rPr>
+        <w:t xml:space="preserve">RPL  </w:t>
+      </w:r>
+      <w:proofErr w:type="spellStart"/>
+      <w:r>
+        <w:rPr>
+          <w:rFonts w:asciiTheme="majorHAnsi" w:eastAsiaTheme="majorEastAsia" w:hAnsiTheme="majorHAnsi" w:cstheme="majorBidi"/>
+          <w:b/>
+          <w:bCs/>
+          <w:color w:val="ED7D31" w:themeColor="accent2"/>
+          <w:spacing w:val="-10"/>
+          <w:kern w:val="28"/>
+          <w:sz w:val="24"/>
+          <w:szCs w:val="24"/>
+          <w:lang w:val="en-US" w:bidi="ar-SA"/>
+        </w:rPr>
+        <w:t>Programme</w:t>
+      </w:r>
+      <w:proofErr w:type="spellEnd"/>
+      <w:proofErr w:type="gramEnd"/>
     </w:p>
     <w:p>
       <w:pPr>
@@ -5707,7 +6144,6 @@
                 <w:szCs w:val="22"/>
               </w:rPr>
             </w:pPr>
-            <w:bookmarkStart w:id="0" w:name="_GoBack" w:colFirst="3" w:colLast="3"/>
             <w:r>
               <w:rPr>
                 <w:rFonts w:ascii="Calibri" w:hAnsi="Calibri" w:cs="Arial"/>
@@ -6035,13 +6471,23 @@
                 <w:szCs w:val="22"/>
               </w:rPr>
             </w:pPr>
-            <w:r>
-              <w:rPr>
-                <w:rFonts w:ascii="Calibri" w:hAnsi="Calibri" w:cs="Arial"/>
-                <w:color w:val="000000"/>
-                <w:szCs w:val="22"/>
-              </w:rPr>
-              <w:t>Kishan Pal</w:t>
+            <w:proofErr w:type="spellStart"/>
+            <w:r>
+              <w:rPr>
+                <w:rFonts w:ascii="Calibri" w:hAnsi="Calibri" w:cs="Arial"/>
+                <w:color w:val="000000"/>
+                <w:szCs w:val="22"/>
+              </w:rPr>
+              <w:t>Kishan</w:t>
+            </w:r>
+            <w:proofErr w:type="spellEnd"/>
+            <w:r>
+              <w:rPr>
+                <w:rFonts w:ascii="Calibri" w:hAnsi="Calibri" w:cs="Arial"/>
+                <w:color w:val="000000"/>
+                <w:szCs w:val="22"/>
+              </w:rPr>
+              <w:t xml:space="preserve"> Pal</w:t>
             </w:r>
           </w:p>
         </w:tc>
@@ -10086,8 +10532,18 @@
                 <w:color w:val="000000"/>
                 <w:szCs w:val="22"/>
               </w:rPr>
-              <w:t>Raj Bala</w:t>
-            </w:r>
+              <w:t xml:space="preserve">Raj </w:t>
+            </w:r>
+            <w:proofErr w:type="spellStart"/>
+            <w:r>
+              <w:rPr>
+                <w:rFonts w:ascii="Calibri" w:hAnsi="Calibri" w:cs="Arial"/>
+                <w:color w:val="000000"/>
+                <w:szCs w:val="22"/>
+              </w:rPr>
+              <w:t>Bala</w:t>
+            </w:r>
+            <w:proofErr w:type="spellEnd"/>
           </w:p>
         </w:tc>
         <w:tc>
@@ -10431,6 +10887,7 @@
                 <w:szCs w:val="22"/>
               </w:rPr>
             </w:pPr>
+            <w:proofErr w:type="spellStart"/>
             <w:r>
               <w:rPr>
                 <w:rFonts w:ascii="Calibri" w:hAnsi="Calibri" w:cs="Arial"/>
@@ -10439,6 +10896,7 @@
               </w:rPr>
               <w:t>Bittu</w:t>
             </w:r>
+            <w:proofErr w:type="spellEnd"/>
           </w:p>
         </w:tc>
         <w:tc>
@@ -10783,6 +11241,7 @@
                 <w:szCs w:val="22"/>
               </w:rPr>
             </w:pPr>
+            <w:proofErr w:type="spellStart"/>
             <w:r>
               <w:rPr>
                 <w:rFonts w:ascii="Calibri" w:hAnsi="Calibri" w:cs="Arial"/>
@@ -10791,6 +11250,7 @@
               </w:rPr>
               <w:t>Lajwanti</w:t>
             </w:r>
+            <w:proofErr w:type="spellEnd"/>
           </w:p>
         </w:tc>
         <w:tc>
@@ -11120,7 +11580,6 @@
           </w:p>
         </w:tc>
       </w:tr>
-      <w:bookmarkEnd w:id="0"/>
     </w:tbl>
     <w:p>
       <w:pPr>
@@ -11142,7 +11601,7 @@
 </file>
 
 <file path=word/endnotes.xml><?xml version="1.0" encoding="utf-8"?>
-<w:endnotes xmlns:wpc="http://schemas.microsoft.com/office/word/2010/wordprocessingCanvas" xmlns:cx="http://schemas.microsoft.com/office/drawing/2014/chartex" xmlns:cx1="http://schemas.microsoft.com/office/drawing/2015/9/8/chartex" xmlns:cx2="http://schemas.microsoft.com/office/drawing/2015/10/21/chartex" xmlns:cx3="http://schemas.microsoft.com/office/drawing/2016/5/9/chartex" xmlns:cx4="http://schemas.microsoft.com/office/drawing/2016/5/10/chartex" xmlns:cx5="http://schemas.microsoft.com/office/drawing/2016/5/11/chartex" xmlns:mc="http://schemas.openxmlformats.org/markup-compatibility/2006" xmlns:o="urn:schemas-microsoft-com:office:office" xmlns:r="http://schemas.openxmlformats.org/officeDocument/2006/relationships" xmlns:m="http://schemas.openxmlformats.org/officeDocument/2006/math" xmlns:v="urn:schemas-microsoft-com:vml" xmlns:wp14="http://schemas.microsoft.com/office/word/2010/wordprocessingDrawing" xmlns:wp="http://schemas.openxmlformats.org/drawingml/2006/wordprocessingDrawing" xmlns:w10="urn:schemas-microsoft-com:office:word" xmlns:w="http://schemas.openxmlformats.org/wordprocessingml/2006/main" xmlns:w14="http://schemas.microsoft.com/office/word/2010/wordml" xmlns:w15="http://schemas.microsoft.com/office/word/2012/wordml" xmlns:w16se="http://schemas.microsoft.com/office/word/2015/wordml/symex" xmlns:wpg="http://schemas.microsoft.com/office/word/2010/wordprocessingGroup" xmlns:wpi="http://schemas.microsoft.com/office/word/2010/wordprocessingInk" xmlns:wne="http://schemas.microsoft.com/office/word/2006/wordml" xmlns:wps="http://schemas.microsoft.com/office/word/2010/wordprocessingShape" mc:Ignorable="w14 w15 w16se wp14">
+<w:endnotes xmlns:wpc="http://schemas.microsoft.com/office/word/2010/wordprocessingCanvas" xmlns:cx="http://schemas.microsoft.com/office/drawing/2014/chartex" xmlns:cx1="http://schemas.microsoft.com/office/drawing/2015/9/8/chartex" xmlns:cx2="http://schemas.microsoft.com/office/drawing/2015/10/21/chartex" xmlns:cx3="http://schemas.microsoft.com/office/drawing/2016/5/9/chartex" xmlns:cx4="http://schemas.microsoft.com/office/drawing/2016/5/10/chartex" xmlns:cx5="http://schemas.microsoft.com/office/drawing/2016/5/11/chartex" xmlns:cx6="http://schemas.microsoft.com/office/drawing/2016/5/12/chartex" xmlns:cx7="http://schemas.microsoft.com/office/drawing/2016/5/13/chartex" xmlns:cx8="http://schemas.microsoft.com/office/drawing/2016/5/14/chartex" xmlns:mc="http://schemas.openxmlformats.org/markup-compatibility/2006" xmlns:aink="http://schemas.microsoft.com/office/drawing/2016/ink" xmlns:am3d="http://schemas.microsoft.com/office/drawing/2017/model3d" xmlns:o="urn:schemas-microsoft-com:office:office" xmlns:r="http://schemas.openxmlformats.org/officeDocument/2006/relationships" xmlns:m="http://schemas.openxmlformats.org/officeDocument/2006/math" xmlns:v="urn:schemas-microsoft-com:vml" xmlns:wp14="http://schemas.microsoft.com/office/word/2010/wordprocessingDrawing" xmlns:wp="http://schemas.openxmlformats.org/drawingml/2006/wordprocessingDrawing" xmlns:w10="urn:schemas-microsoft-com:office:word" xmlns:w="http://schemas.openxmlformats.org/wordprocessingml/2006/main" xmlns:w14="http://schemas.microsoft.com/office/word/2010/wordml" xmlns:w15="http://schemas.microsoft.com/office/word/2012/wordml" xmlns:w16cid="http://schemas.microsoft.com/office/word/2016/wordml/cid" xmlns:w16se="http://schemas.microsoft.com/office/word/2015/wordml/symex" xmlns:wpg="http://schemas.microsoft.com/office/word/2010/wordprocessingGroup" xmlns:wpi="http://schemas.microsoft.com/office/word/2010/wordprocessingInk" xmlns:wne="http://schemas.microsoft.com/office/word/2006/wordml" xmlns:wps="http://schemas.microsoft.com/office/word/2010/wordprocessingShape" mc:Ignorable="w14 w15 w16se w16cid wp14">
   <w:endnote w:type="separator" w:id="-1">
     <w:p>
       <w:pPr>
@@ -11167,7 +11626,7 @@
 </file>
 
 <file path=word/footnotes.xml><?xml version="1.0" encoding="utf-8"?>
-<w:footnotes xmlns:wpc="http://schemas.microsoft.com/office/word/2010/wordprocessingCanvas" xmlns:cx="http://schemas.microsoft.com/office/drawing/2014/chartex" xmlns:cx1="http://schemas.microsoft.com/office/drawing/2015/9/8/chartex" xmlns:cx2="http://schemas.microsoft.com/office/drawing/2015/10/21/chartex" xmlns:cx3="http://schemas.microsoft.com/office/drawing/2016/5/9/chartex" xmlns:cx4="http://schemas.microsoft.com/office/drawing/2016/5/10/chartex" xmlns:cx5="http://schemas.microsoft.com/office/drawing/2016/5/11/chartex" xmlns:mc="http://schemas.openxmlformats.org/markup-compatibility/2006" xmlns:o="urn:schemas-microsoft-com:office:office" xmlns:r="http://schemas.openxmlformats.org/officeDocument/2006/relationships" xmlns:m="http://schemas.openxmlformats.org/officeDocument/2006/math" xmlns:v="urn:schemas-microsoft-com:vml" xmlns:wp14="http://schemas.microsoft.com/office/word/2010/wordprocessingDrawing" xmlns:wp="http://schemas.openxmlformats.org/drawingml/2006/wordprocessingDrawing" xmlns:w10="urn:schemas-microsoft-com:office:word" xmlns:w="http://schemas.openxmlformats.org/wordprocessingml/2006/main" xmlns:w14="http://schemas.microsoft.com/office/word/2010/wordml" xmlns:w15="http://schemas.microsoft.com/office/word/2012/wordml" xmlns:w16se="http://schemas.microsoft.com/office/word/2015/wordml/symex" xmlns:wpg="http://schemas.microsoft.com/office/word/2010/wordprocessingGroup" xmlns:wpi="http://schemas.microsoft.com/office/word/2010/wordprocessingInk" xmlns:wne="http://schemas.microsoft.com/office/word/2006/wordml" xmlns:wps="http://schemas.microsoft.com/office/word/2010/wordprocessingShape" mc:Ignorable="w14 w15 w16se wp14">
+<w:footnotes xmlns:wpc="http://schemas.microsoft.com/office/word/2010/wordprocessingCanvas" xmlns:cx="http://schemas.microsoft.com/office/drawing/2014/chartex" xmlns:cx1="http://schemas.microsoft.com/office/drawing/2015/9/8/chartex" xmlns:cx2="http://schemas.microsoft.com/office/drawing/2015/10/21/chartex" xmlns:cx3="http://schemas.microsoft.com/office/drawing/2016/5/9/chartex" xmlns:cx4="http://schemas.microsoft.com/office/drawing/2016/5/10/chartex" xmlns:cx5="http://schemas.microsoft.com/office/drawing/2016/5/11/chartex" xmlns:cx6="http://schemas.microsoft.com/office/drawing/2016/5/12/chartex" xmlns:cx7="http://schemas.microsoft.com/office/drawing/2016/5/13/chartex" xmlns:cx8="http://schemas.microsoft.com/office/drawing/2016/5/14/chartex" xmlns:mc="http://schemas.openxmlformats.org/markup-compatibility/2006" xmlns:aink="http://schemas.microsoft.com/office/drawing/2016/ink" xmlns:am3d="http://schemas.microsoft.com/office/drawing/2017/model3d" xmlns:o="urn:schemas-microsoft-com:office:office" xmlns:r="http://schemas.openxmlformats.org/officeDocument/2006/relationships" xmlns:m="http://schemas.openxmlformats.org/officeDocument/2006/math" xmlns:v="urn:schemas-microsoft-com:vml" xmlns:wp14="http://schemas.microsoft.com/office/word/2010/wordprocessingDrawing" xmlns:wp="http://schemas.openxmlformats.org/drawingml/2006/wordprocessingDrawing" xmlns:w10="urn:schemas-microsoft-com:office:word" xmlns:w="http://schemas.openxmlformats.org/wordprocessingml/2006/main" xmlns:w14="http://schemas.microsoft.com/office/word/2010/wordml" xmlns:w15="http://schemas.microsoft.com/office/word/2012/wordml" xmlns:w16cid="http://schemas.microsoft.com/office/word/2016/wordml/cid" xmlns:w16se="http://schemas.microsoft.com/office/word/2015/wordml/symex" xmlns:wpg="http://schemas.microsoft.com/office/word/2010/wordprocessingGroup" xmlns:wpi="http://schemas.microsoft.com/office/word/2010/wordprocessingInk" xmlns:wne="http://schemas.microsoft.com/office/word/2006/wordml" xmlns:wps="http://schemas.microsoft.com/office/word/2010/wordprocessingShape" mc:Ignorable="w14 w15 w16se w16cid wp14">
   <w:footnote w:type="separator" w:id="-1">
     <w:p>
       <w:pPr>
@@ -11192,7 +11651,7 @@
 </file>
 
 <file path=word/numbering.xml><?xml version="1.0" encoding="utf-8"?>
-<w:numbering xmlns:wpc="http://schemas.microsoft.com/office/word/2010/wordprocessingCanvas" xmlns:cx="http://schemas.microsoft.com/office/drawing/2014/chartex" xmlns:cx1="http://schemas.microsoft.com/office/drawing/2015/9/8/chartex" xmlns:cx2="http://schemas.microsoft.com/office/drawing/2015/10/21/chartex" xmlns:cx3="http://schemas.microsoft.com/office/drawing/2016/5/9/chartex" xmlns:cx4="http://schemas.microsoft.com/office/drawing/2016/5/10/chartex" xmlns:cx5="http://schemas.microsoft.com/office/drawing/2016/5/11/chartex" xmlns:mc="http://schemas.openxmlformats.org/markup-compatibility/2006" xmlns:o="urn:schemas-microsoft-com:office:office" xmlns:r="http://schemas.openxmlformats.org/officeDocument/2006/relationships" xmlns:m="http://schemas.openxmlformats.org/officeDocument/2006/math" xmlns:v="urn:schemas-microsoft-com:vml" xmlns:wp14="http://schemas.microsoft.com/office/word/2010/wordprocessingDrawing" xmlns:wp="http://schemas.openxmlformats.org/drawingml/2006/wordprocessingDrawing" xmlns:w10="urn:schemas-microsoft-com:office:word" xmlns:w="http://schemas.openxmlformats.org/wordprocessingml/2006/main" xmlns:w14="http://schemas.microsoft.com/office/word/2010/wordml" xmlns:w15="http://schemas.microsoft.com/office/word/2012/wordml" xmlns:w16se="http://schemas.microsoft.com/office/word/2015/wordml/symex" xmlns:wpg="http://schemas.microsoft.com/office/word/2010/wordprocessingGroup" xmlns:wpi="http://schemas.microsoft.com/office/word/2010/wordprocessingInk" xmlns:wne="http://schemas.microsoft.com/office/word/2006/wordml" xmlns:wps="http://schemas.microsoft.com/office/word/2010/wordprocessingShape" mc:Ignorable="w14 w15 w16se wp14">
+<w:numbering xmlns:wpc="http://schemas.microsoft.com/office/word/2010/wordprocessingCanvas" xmlns:cx="http://schemas.microsoft.com/office/drawing/2014/chartex" xmlns:cx1="http://schemas.microsoft.com/office/drawing/2015/9/8/chartex" xmlns:cx2="http://schemas.microsoft.com/office/drawing/2015/10/21/chartex" xmlns:cx3="http://schemas.microsoft.com/office/drawing/2016/5/9/chartex" xmlns:cx4="http://schemas.microsoft.com/office/drawing/2016/5/10/chartex" xmlns:cx5="http://schemas.microsoft.com/office/drawing/2016/5/11/chartex" xmlns:cx6="http://schemas.microsoft.com/office/drawing/2016/5/12/chartex" xmlns:cx7="http://schemas.microsoft.com/office/drawing/2016/5/13/chartex" xmlns:cx8="http://schemas.microsoft.com/office/drawing/2016/5/14/chartex" xmlns:mc="http://schemas.openxmlformats.org/markup-compatibility/2006" xmlns:aink="http://schemas.microsoft.com/office/drawing/2016/ink" xmlns:am3d="http://schemas.microsoft.com/office/drawing/2017/model3d" xmlns:o="urn:schemas-microsoft-com:office:office" xmlns:r="http://schemas.openxmlformats.org/officeDocument/2006/relationships" xmlns:m="http://schemas.openxmlformats.org/officeDocument/2006/math" xmlns:v="urn:schemas-microsoft-com:vml" xmlns:wp14="http://schemas.microsoft.com/office/word/2010/wordprocessingDrawing" xmlns:wp="http://schemas.openxmlformats.org/drawingml/2006/wordprocessingDrawing" xmlns:w10="urn:schemas-microsoft-com:office:word" xmlns:w="http://schemas.openxmlformats.org/wordprocessingml/2006/main" xmlns:w14="http://schemas.microsoft.com/office/word/2010/wordml" xmlns:w15="http://schemas.microsoft.com/office/word/2012/wordml" xmlns:w16cid="http://schemas.microsoft.com/office/word/2016/wordml/cid" xmlns:w16se="http://schemas.microsoft.com/office/word/2015/wordml/symex" xmlns:wpg="http://schemas.microsoft.com/office/word/2010/wordprocessingGroup" xmlns:wpi="http://schemas.microsoft.com/office/word/2010/wordprocessingInk" xmlns:wne="http://schemas.microsoft.com/office/word/2006/wordml" xmlns:wps="http://schemas.microsoft.com/office/word/2010/wordprocessingShape" mc:Ignorable="w14 w15 w16se w16cid wp14">
   <w:abstractNum w:abstractNumId="0" w15:restartNumberingAfterBreak="0">
     <w:nsid w:val="04F567BC"/>
     <w:multiLevelType w:val="hybridMultilevel"/>
@@ -12626,7 +13085,7 @@
 </file>
 
 <file path=word/styles.xml><?xml version="1.0" encoding="utf-8"?>
-<w:styles xmlns:mc="http://schemas.openxmlformats.org/markup-compatibility/2006" xmlns:r="http://schemas.openxmlformats.org/officeDocument/2006/relationships" xmlns:w="http://schemas.openxmlformats.org/wordprocessingml/2006/main" xmlns:w14="http://schemas.microsoft.com/office/word/2010/wordml" xmlns:w15="http://schemas.microsoft.com/office/word/2012/wordml" xmlns:w16se="http://schemas.microsoft.com/office/word/2015/wordml/symex" mc:Ignorable="w14 w15 w16se">
+<w:styles xmlns:mc="http://schemas.openxmlformats.org/markup-compatibility/2006" xmlns:r="http://schemas.openxmlformats.org/officeDocument/2006/relationships" xmlns:w="http://schemas.openxmlformats.org/wordprocessingml/2006/main" xmlns:w14="http://schemas.microsoft.com/office/word/2010/wordml" xmlns:w15="http://schemas.microsoft.com/office/word/2012/wordml" xmlns:w16cid="http://schemas.microsoft.com/office/word/2016/wordml/cid" xmlns:w16se="http://schemas.microsoft.com/office/word/2015/wordml/symex" mc:Ignorable="w14 w15 w16se w16cid">
   <w:docDefaults>
     <w:rPrDefault>
       <w:rPr>
@@ -12641,7 +13100,7 @@
       </w:pPr>
     </w:pPrDefault>
   </w:docDefaults>
-  <w:latentStyles w:defLockedState="0" w:defUIPriority="99" w:defSemiHidden="0" w:defUnhideWhenUsed="0" w:defQFormat="0" w:count="374">
+  <w:latentStyles w:defLockedState="0" w:defUIPriority="99" w:defSemiHidden="0" w:defUnhideWhenUsed="0" w:defQFormat="0" w:count="375">
     <w:lsdException w:name="Normal" w:uiPriority="0" w:qFormat="1"/>
     <w:lsdException w:name="heading 1" w:uiPriority="9" w:qFormat="1"/>
     <w:lsdException w:name="heading 2" w:semiHidden="1" w:uiPriority="9" w:unhideWhenUsed="1" w:qFormat="1"/>
@@ -12747,7 +13206,6 @@
     <w:lsdException w:name="HTML Sample" w:semiHidden="1" w:unhideWhenUsed="1"/>
     <w:lsdException w:name="HTML Typewriter" w:semiHidden="1" w:unhideWhenUsed="1"/>
     <w:lsdException w:name="HTML Variable" w:semiHidden="1" w:unhideWhenUsed="1"/>
-    <w:lsdException w:name="Normal Table" w:semiHidden="1" w:unhideWhenUsed="1"/>
     <w:lsdException w:name="annotation subject" w:semiHidden="1" w:unhideWhenUsed="1"/>
     <w:lsdException w:name="No List" w:semiHidden="1" w:unhideWhenUsed="1"/>
     <w:lsdException w:name="Outline List 1" w:semiHidden="1" w:unhideWhenUsed="1"/>
@@ -12794,10 +13252,8 @@
     <w:lsdException w:name="Table Subtle 2" w:semiHidden="1" w:unhideWhenUsed="1"/>
     <w:lsdException w:name="Table Web 1" w:semiHidden="1" w:unhideWhenUsed="1"/>
     <w:lsdException w:name="Table Web 2" w:semiHidden="1" w:unhideWhenUsed="1"/>
-    <w:lsdException w:name="Table Web 3" w:semiHidden="1" w:unhideWhenUsed="1"/>
     <w:lsdException w:name="Balloon Text" w:semiHidden="1" w:unhideWhenUsed="1"/>
     <w:lsdException w:name="Table Grid" w:uiPriority="39"/>
-    <w:lsdException w:name="Table Theme" w:semiHidden="1" w:unhideWhenUsed="1"/>
     <w:lsdException w:name="Placeholder Text" w:semiHidden="1"/>
     <w:lsdException w:name="No Spacing" w:uiPriority="1" w:qFormat="1"/>
     <w:lsdException w:name="Light Shading" w:uiPriority="60"/>
@@ -13016,6 +13472,7 @@
     <w:lsdException w:name="Mention" w:semiHidden="1" w:unhideWhenUsed="1"/>
     <w:lsdException w:name="Smart Hyperlink" w:semiHidden="1" w:unhideWhenUsed="1"/>
     <w:lsdException w:name="Hashtag" w:semiHidden="1" w:unhideWhenUsed="1"/>
+    <w:lsdException w:name="Unresolved Mention" w:semiHidden="1" w:unhideWhenUsed="1"/>
   </w:latentStyles>
   <w:style w:type="paragraph" w:default="1" w:styleId="Normal">
     <w:name w:val="Normal"/>

</xml_diff>